<commit_message>
added 2nd _DPI lab
</commit_message>
<xml_diff>
--- a/_DPI/_labs/lab2/ОТЧЁТ.docx
+++ b/_DPI/_labs/lab2/ОТЧЁТ.docx
@@ -2034,6 +2034,7 @@
           <w:color w:val="000000" w:themeColor="text1"/>
           <w:sz w:val="28"/>
           <w:szCs w:val="28"/>
+          <w:lang w:val="en-US"/>
         </w:rPr>
       </w:pPr>
       <w:r>
@@ -2052,9 +2053,9 @@
         <w:pStyle w:val="a4"/>
         <w:numPr>
           <w:ilvl w:val="0"/>
-          <w:numId w:val="6"/>
+          <w:numId w:val="14"/>
         </w:numPr>
-        <w:spacing w:before="300" w:beforeAutospacing="0" w:after="300" w:afterAutospacing="0"/>
+        <w:spacing w:before="300" w:beforeAutospacing="0" w:after="0" w:afterAutospacing="0"/>
         <w:jc w:val="both"/>
         <w:rPr>
           <w:b/>
@@ -2063,6 +2064,7 @@
           <w:color w:val="000000" w:themeColor="text1"/>
           <w:sz w:val="28"/>
           <w:szCs w:val="28"/>
+          <w:lang w:val="en-US"/>
         </w:rPr>
       </w:pPr>
       <w:r>
@@ -2073,291 +2075,9 @@
           <w:color w:val="000000" w:themeColor="text1"/>
           <w:sz w:val="28"/>
           <w:szCs w:val="28"/>
-          <w:lang w:val="ru-RU"/>
-        </w:rPr>
-        <w:t>Ассортимент различных вакансий</w:t>
-      </w:r>
-    </w:p>
-    <w:p>
-      <w:pPr>
-        <w:spacing w:after="0" w:line="240" w:lineRule="auto"/>
-        <w:jc w:val="both"/>
-        <w:rPr>
-          <w:rFonts w:ascii="Times New Roman" w:eastAsia="Times New Roman" w:hAnsi="Times New Roman" w:cs="Times New Roman"/>
-          <w:color w:val="000000" w:themeColor="text1"/>
-          <w:sz w:val="28"/>
-          <w:lang w:val="ru-RU" w:eastAsia="ru-BY"/>
-        </w:rPr>
-      </w:pPr>
-      <w:r>
-        <w:rPr>
-          <w:rFonts w:ascii="Times New Roman" w:eastAsia="Times New Roman" w:hAnsi="Times New Roman" w:cs="Times New Roman"/>
-          <w:color w:val="000000" w:themeColor="text1"/>
-          <w:sz w:val="28"/>
-          <w:lang w:val="ru-RU" w:eastAsia="ru-BY"/>
-        </w:rPr>
-        <w:t xml:space="preserve">jobs-innowise.com – </w:t>
-      </w:r>
-      <w:r>
-        <w:rPr>
-          <w:rFonts w:ascii="Times New Roman" w:eastAsia="Times New Roman" w:hAnsi="Times New Roman" w:cs="Times New Roman"/>
-          <w:color w:val="000000" w:themeColor="text1"/>
-          <w:sz w:val="28"/>
-          <w:lang w:val="ru-RU" w:eastAsia="ru-BY"/>
-        </w:rPr>
-        <w:t>широкий ассортимент вакансий, каждая из которых выделена как отдельный блок</w:t>
-      </w:r>
-    </w:p>
-    <w:p>
-      <w:pPr>
-        <w:spacing w:after="0" w:line="240" w:lineRule="auto"/>
-        <w:jc w:val="both"/>
-        <w:rPr>
-          <w:rFonts w:ascii="Times New Roman" w:eastAsia="Times New Roman" w:hAnsi="Times New Roman" w:cs="Times New Roman"/>
-          <w:color w:val="000000" w:themeColor="text1"/>
-          <w:sz w:val="28"/>
-          <w:lang w:val="ru-RU" w:eastAsia="ru-BY"/>
-        </w:rPr>
-      </w:pPr>
-      <w:r>
-        <w:rPr>
-          <w:rFonts w:ascii="Times New Roman" w:eastAsia="Times New Roman" w:hAnsi="Times New Roman" w:cs="Times New Roman"/>
-          <w:color w:val="000000" w:themeColor="text1"/>
-          <w:sz w:val="28"/>
-          <w:lang w:val="ru-RU" w:eastAsia="ru-BY"/>
-        </w:rPr>
-        <w:t>fintech.tinkoff.ru/</w:t>
-      </w:r>
-      <w:proofErr w:type="spellStart"/>
-      <w:r>
-        <w:rPr>
-          <w:rFonts w:ascii="Times New Roman" w:eastAsia="Times New Roman" w:hAnsi="Times New Roman" w:cs="Times New Roman"/>
-          <w:color w:val="000000" w:themeColor="text1"/>
-          <w:sz w:val="28"/>
-          <w:lang w:val="ru-RU" w:eastAsia="ru-BY"/>
-        </w:rPr>
-        <w:t>work</w:t>
-      </w:r>
-      <w:proofErr w:type="spellEnd"/>
-      <w:r>
-        <w:rPr>
-          <w:rFonts w:ascii="Times New Roman" w:eastAsia="Times New Roman" w:hAnsi="Times New Roman" w:cs="Times New Roman"/>
-          <w:color w:val="000000" w:themeColor="text1"/>
-          <w:sz w:val="28"/>
-          <w:lang w:val="ru-RU" w:eastAsia="ru-BY"/>
-        </w:rPr>
-        <w:t xml:space="preserve"> – </w:t>
-      </w:r>
-      <w:r>
-        <w:rPr>
-          <w:rFonts w:ascii="Times New Roman" w:eastAsia="Times New Roman" w:hAnsi="Times New Roman" w:cs="Times New Roman"/>
-          <w:color w:val="000000" w:themeColor="text1"/>
-          <w:sz w:val="28"/>
-          <w:lang w:val="ru-RU" w:eastAsia="ru-BY"/>
-        </w:rPr>
-        <w:t xml:space="preserve">так же удобно разбито, на блоки, каждый из которых разбит на свои </w:t>
-      </w:r>
-      <w:proofErr w:type="spellStart"/>
-      <w:r>
-        <w:rPr>
-          <w:rFonts w:ascii="Times New Roman" w:eastAsia="Times New Roman" w:hAnsi="Times New Roman" w:cs="Times New Roman"/>
-          <w:color w:val="000000" w:themeColor="text1"/>
-          <w:sz w:val="28"/>
-          <w:lang w:val="ru-RU" w:eastAsia="ru-BY"/>
-        </w:rPr>
-        <w:t>подблоки</w:t>
-      </w:r>
-      <w:proofErr w:type="spellEnd"/>
-    </w:p>
-    <w:p>
-      <w:pPr>
-        <w:spacing w:after="0" w:line="240" w:lineRule="auto"/>
-        <w:jc w:val="both"/>
-        <w:rPr>
-          <w:rFonts w:ascii="Times New Roman" w:eastAsia="Times New Roman" w:hAnsi="Times New Roman" w:cs="Times New Roman"/>
-          <w:color w:val="000000" w:themeColor="text1"/>
-          <w:sz w:val="28"/>
-          <w:lang w:val="ru-RU" w:eastAsia="ru-BY"/>
-        </w:rPr>
-      </w:pPr>
-      <w:r>
-        <w:rPr>
-          <w:rFonts w:ascii="Times New Roman" w:eastAsia="Times New Roman" w:hAnsi="Times New Roman" w:cs="Times New Roman"/>
-          <w:color w:val="000000" w:themeColor="text1"/>
-          <w:sz w:val="28"/>
-          <w:lang w:val="ru-RU" w:eastAsia="ru-BY"/>
-        </w:rPr>
-        <w:t xml:space="preserve">rabota.by </w:t>
-      </w:r>
-      <w:r>
-        <w:rPr>
-          <w:rFonts w:ascii="Times New Roman" w:eastAsia="Times New Roman" w:hAnsi="Times New Roman" w:cs="Times New Roman"/>
-          <w:color w:val="000000" w:themeColor="text1"/>
-          <w:sz w:val="28"/>
-          <w:lang w:val="ru-RU" w:eastAsia="ru-BY"/>
-        </w:rPr>
-        <w:t>–</w:t>
-      </w:r>
-      <w:r>
-        <w:rPr>
-          <w:rFonts w:ascii="Times New Roman" w:eastAsia="Times New Roman" w:hAnsi="Times New Roman" w:cs="Times New Roman"/>
-          <w:color w:val="000000" w:themeColor="text1"/>
-          <w:sz w:val="28"/>
-          <w:lang w:val="ru-RU" w:eastAsia="ru-BY"/>
-        </w:rPr>
-        <w:t xml:space="preserve"> </w:t>
-      </w:r>
-      <w:r>
-        <w:rPr>
-          <w:rFonts w:ascii="Times New Roman" w:eastAsia="Times New Roman" w:hAnsi="Times New Roman" w:cs="Times New Roman"/>
-          <w:color w:val="000000" w:themeColor="text1"/>
-          <w:sz w:val="28"/>
-          <w:lang w:val="ru-RU" w:eastAsia="ru-BY"/>
-        </w:rPr>
-        <w:t xml:space="preserve">широкий ассортимент различных вакансий, в том числе не включая </w:t>
-      </w:r>
-      <w:r>
-        <w:rPr>
-          <w:rFonts w:ascii="Times New Roman" w:eastAsia="Times New Roman" w:hAnsi="Times New Roman" w:cs="Times New Roman"/>
-          <w:color w:val="000000" w:themeColor="text1"/>
-          <w:sz w:val="28"/>
-          <w:lang w:eastAsia="ru-BY"/>
-        </w:rPr>
-        <w:t>IT</w:t>
-      </w:r>
-    </w:p>
-    <w:p>
-      <w:pPr>
-        <w:spacing w:after="0" w:line="240" w:lineRule="auto"/>
-        <w:jc w:val="both"/>
-        <w:rPr>
-          <w:rFonts w:ascii="Times New Roman" w:eastAsia="Times New Roman" w:hAnsi="Times New Roman" w:cs="Times New Roman"/>
-          <w:color w:val="000000" w:themeColor="text1"/>
-          <w:sz w:val="28"/>
-          <w:lang w:val="ru-RU" w:eastAsia="ru-BY"/>
-        </w:rPr>
-      </w:pPr>
-      <w:proofErr w:type="spellStart"/>
-      <w:r>
-        <w:rPr>
-          <w:rFonts w:ascii="Times New Roman" w:eastAsia="Times New Roman" w:hAnsi="Times New Roman" w:cs="Times New Roman"/>
-          <w:color w:val="000000" w:themeColor="text1"/>
-          <w:sz w:val="28"/>
-          <w:lang w:val="ru-RU" w:eastAsia="ru-BY"/>
-        </w:rPr>
-        <w:t>praca</w:t>
-      </w:r>
-      <w:proofErr w:type="spellEnd"/>
-      <w:r>
-        <w:rPr>
-          <w:rFonts w:ascii="Times New Roman" w:eastAsia="Times New Roman" w:hAnsi="Times New Roman" w:cs="Times New Roman"/>
-          <w:color w:val="000000" w:themeColor="text1"/>
-          <w:sz w:val="28"/>
-          <w:lang w:val="ru-RU" w:eastAsia="ru-BY"/>
-        </w:rPr>
-        <w:t>.</w:t>
-      </w:r>
-      <w:r>
-        <w:rPr>
-          <w:rFonts w:ascii="Times New Roman" w:eastAsia="Times New Roman" w:hAnsi="Times New Roman" w:cs="Times New Roman"/>
-          <w:color w:val="000000" w:themeColor="text1"/>
-          <w:sz w:val="28"/>
-          <w:lang w:eastAsia="ru-BY"/>
-        </w:rPr>
-        <w:t>by</w:t>
-      </w:r>
-      <w:r>
-        <w:rPr>
-          <w:rFonts w:ascii="Times New Roman" w:eastAsia="Times New Roman" w:hAnsi="Times New Roman" w:cs="Times New Roman"/>
-          <w:color w:val="000000" w:themeColor="text1"/>
-          <w:sz w:val="28"/>
-          <w:lang w:val="ru-RU" w:eastAsia="ru-BY"/>
-        </w:rPr>
-        <w:t xml:space="preserve"> </w:t>
-      </w:r>
-      <w:r>
-        <w:rPr>
-          <w:rFonts w:ascii="Times New Roman" w:eastAsia="Times New Roman" w:hAnsi="Times New Roman" w:cs="Times New Roman"/>
-          <w:color w:val="000000" w:themeColor="text1"/>
-          <w:sz w:val="28"/>
-          <w:lang w:val="ru-RU" w:eastAsia="ru-BY"/>
-        </w:rPr>
-        <w:t>–</w:t>
-      </w:r>
-      <w:r>
-        <w:rPr>
-          <w:rFonts w:ascii="Times New Roman" w:eastAsia="Times New Roman" w:hAnsi="Times New Roman" w:cs="Times New Roman"/>
-          <w:color w:val="000000" w:themeColor="text1"/>
-          <w:sz w:val="28"/>
-          <w:lang w:val="ru-RU" w:eastAsia="ru-BY"/>
-        </w:rPr>
-        <w:t xml:space="preserve"> </w:t>
-      </w:r>
-      <w:r>
-        <w:rPr>
-          <w:rFonts w:ascii="Times New Roman" w:eastAsia="Times New Roman" w:hAnsi="Times New Roman" w:cs="Times New Roman"/>
-          <w:color w:val="000000" w:themeColor="text1"/>
-          <w:sz w:val="28"/>
-          <w:lang w:val="ru-RU" w:eastAsia="ru-BY"/>
-        </w:rPr>
-        <w:t>в принципе схоже предыдущим примером</w:t>
-      </w:r>
-      <w:r>
-        <w:rPr>
-          <w:rFonts w:ascii="Times New Roman" w:eastAsia="Times New Roman" w:hAnsi="Times New Roman" w:cs="Times New Roman"/>
-          <w:color w:val="000000" w:themeColor="text1"/>
-          <w:sz w:val="28"/>
-          <w:lang w:val="ru-RU" w:eastAsia="ru-BY"/>
-        </w:rPr>
-        <w:t xml:space="preserve"> </w:t>
-      </w:r>
-    </w:p>
-    <w:p>
-      <w:pPr>
-        <w:spacing w:after="0" w:line="240" w:lineRule="auto"/>
-        <w:jc w:val="both"/>
-        <w:rPr>
-          <w:rFonts w:ascii="Times New Roman" w:eastAsia="Times New Roman" w:hAnsi="Times New Roman" w:cs="Times New Roman"/>
-          <w:color w:val="000000" w:themeColor="text1"/>
-          <w:sz w:val="28"/>
-          <w:lang w:val="ru-RU" w:eastAsia="ru-BY"/>
-        </w:rPr>
-      </w:pPr>
-      <w:r>
-        <w:rPr>
-          <w:rFonts w:ascii="Times New Roman" w:eastAsia="Times New Roman" w:hAnsi="Times New Roman" w:cs="Times New Roman"/>
-          <w:color w:val="000000" w:themeColor="text1"/>
-          <w:sz w:val="28"/>
-          <w:lang w:val="ru-RU" w:eastAsia="ru-BY"/>
-        </w:rPr>
-        <w:t xml:space="preserve">linkedin.com </w:t>
-      </w:r>
-      <w:r>
-        <w:rPr>
-          <w:rFonts w:ascii="Times New Roman" w:eastAsia="Times New Roman" w:hAnsi="Times New Roman" w:cs="Times New Roman"/>
-          <w:color w:val="000000" w:themeColor="text1"/>
-          <w:sz w:val="28"/>
-          <w:lang w:val="ru-RU" w:eastAsia="ru-BY"/>
-        </w:rPr>
-        <w:t>–</w:t>
-      </w:r>
-      <w:r>
-        <w:rPr>
-          <w:rFonts w:ascii="Times New Roman" w:eastAsia="Times New Roman" w:hAnsi="Times New Roman" w:cs="Times New Roman"/>
-          <w:color w:val="000000" w:themeColor="text1"/>
-          <w:sz w:val="28"/>
-          <w:lang w:val="ru-RU" w:eastAsia="ru-BY"/>
-        </w:rPr>
-        <w:t xml:space="preserve"> </w:t>
-      </w:r>
-      <w:r>
-        <w:rPr>
-          <w:rFonts w:ascii="Times New Roman" w:eastAsia="Times New Roman" w:hAnsi="Times New Roman" w:cs="Times New Roman"/>
-          <w:color w:val="000000" w:themeColor="text1"/>
-          <w:sz w:val="28"/>
-          <w:lang w:val="ru-RU" w:eastAsia="ru-BY"/>
-        </w:rPr>
-        <w:t>широкий ассортимент вакансий, но он не структурирован</w:t>
+          <w:lang w:val="en-US"/>
+        </w:rPr>
+        <w:t>jobs-innowise.com</w:t>
       </w:r>
     </w:p>
     <w:p>
@@ -2365,276 +2085,38 @@
         <w:pStyle w:val="a4"/>
         <w:numPr>
           <w:ilvl w:val="0"/>
-          <w:numId w:val="6"/>
+          <w:numId w:val="15"/>
         </w:numPr>
-        <w:spacing w:before="300" w:beforeAutospacing="0" w:after="300" w:afterAutospacing="0"/>
+        <w:spacing w:before="0" w:beforeAutospacing="0" w:after="0" w:afterAutospacing="0"/>
         <w:jc w:val="both"/>
         <w:rPr>
-          <w:b/>
+          <w:bCs/>
+          <w:color w:val="000000" w:themeColor="text1"/>
+          <w:sz w:val="28"/>
+          <w:szCs w:val="28"/>
+          <w:lang w:val="ru-RU"/>
+        </w:rPr>
+      </w:pPr>
+      <w:r>
+        <w:rPr>
           <w:bCs/>
           <w:i/>
           <w:color w:val="000000" w:themeColor="text1"/>
           <w:sz w:val="28"/>
           <w:szCs w:val="28"/>
-        </w:rPr>
-      </w:pPr>
-      <w:r>
-        <w:rPr>
-          <w:b/>
-          <w:bCs/>
-          <w:i/>
-          <w:color w:val="000000" w:themeColor="text1"/>
-          <w:sz w:val="28"/>
-          <w:szCs w:val="28"/>
-          <w:lang w:val="ru-RU"/>
-        </w:rPr>
-        <w:t>Удобство использования платформы</w:t>
-      </w:r>
-    </w:p>
-    <w:p>
-      <w:pPr>
-        <w:spacing w:after="0" w:line="240" w:lineRule="auto"/>
-        <w:jc w:val="both"/>
-        <w:rPr>
-          <w:rFonts w:ascii="Times New Roman" w:eastAsia="Times New Roman" w:hAnsi="Times New Roman" w:cs="Times New Roman"/>
-          <w:color w:val="000000" w:themeColor="text1"/>
-          <w:sz w:val="28"/>
-          <w:lang w:val="ru-RU" w:eastAsia="ru-BY"/>
-        </w:rPr>
-      </w:pPr>
-      <w:r>
-        <w:rPr>
-          <w:rFonts w:ascii="Times New Roman" w:eastAsia="Times New Roman" w:hAnsi="Times New Roman" w:cs="Times New Roman"/>
-          <w:color w:val="000000" w:themeColor="text1"/>
-          <w:sz w:val="28"/>
-          <w:lang w:val="ru-RU" w:eastAsia="ru-BY"/>
-        </w:rPr>
-        <w:t xml:space="preserve">jobs-innowise.com – </w:t>
-      </w:r>
-      <w:r>
-        <w:rPr>
-          <w:rFonts w:ascii="Times New Roman" w:eastAsia="Times New Roman" w:hAnsi="Times New Roman" w:cs="Times New Roman"/>
-          <w:color w:val="000000" w:themeColor="text1"/>
-          <w:sz w:val="28"/>
-          <w:lang w:val="ru-RU" w:eastAsia="ru-BY"/>
-        </w:rPr>
-        <w:t xml:space="preserve">минимализм и дизайн, в темно-красных тонах, а </w:t>
-      </w:r>
-      <w:proofErr w:type="gramStart"/>
-      <w:r>
-        <w:rPr>
-          <w:rFonts w:ascii="Times New Roman" w:eastAsia="Times New Roman" w:hAnsi="Times New Roman" w:cs="Times New Roman"/>
-          <w:color w:val="000000" w:themeColor="text1"/>
-          <w:sz w:val="28"/>
-          <w:lang w:val="ru-RU" w:eastAsia="ru-BY"/>
-        </w:rPr>
-        <w:t>так же</w:t>
-      </w:r>
-      <w:proofErr w:type="gramEnd"/>
-      <w:r>
-        <w:rPr>
-          <w:rFonts w:ascii="Times New Roman" w:eastAsia="Times New Roman" w:hAnsi="Times New Roman" w:cs="Times New Roman"/>
-          <w:color w:val="000000" w:themeColor="text1"/>
-          <w:sz w:val="28"/>
-          <w:lang w:val="ru-RU" w:eastAsia="ru-BY"/>
-        </w:rPr>
-        <w:t xml:space="preserve"> удобная навигация по платформе</w:t>
-      </w:r>
-    </w:p>
-    <w:p>
-      <w:pPr>
-        <w:spacing w:after="0" w:line="240" w:lineRule="auto"/>
-        <w:jc w:val="both"/>
-        <w:rPr>
-          <w:rFonts w:ascii="Times New Roman" w:eastAsia="Times New Roman" w:hAnsi="Times New Roman" w:cs="Times New Roman"/>
-          <w:color w:val="000000" w:themeColor="text1"/>
-          <w:sz w:val="28"/>
-          <w:lang w:val="ru-RU" w:eastAsia="ru-BY"/>
-        </w:rPr>
-      </w:pPr>
-      <w:r>
-        <w:rPr>
-          <w:rFonts w:ascii="Times New Roman" w:eastAsia="Times New Roman" w:hAnsi="Times New Roman" w:cs="Times New Roman"/>
-          <w:color w:val="000000" w:themeColor="text1"/>
-          <w:sz w:val="28"/>
-          <w:lang w:val="ru-RU" w:eastAsia="ru-BY"/>
-        </w:rPr>
-        <w:t>fintech.tinkoff.ru/</w:t>
-      </w:r>
-      <w:proofErr w:type="spellStart"/>
-      <w:r>
-        <w:rPr>
-          <w:rFonts w:ascii="Times New Roman" w:eastAsia="Times New Roman" w:hAnsi="Times New Roman" w:cs="Times New Roman"/>
-          <w:color w:val="000000" w:themeColor="text1"/>
-          <w:sz w:val="28"/>
-          <w:lang w:val="ru-RU" w:eastAsia="ru-BY"/>
-        </w:rPr>
-        <w:t>work</w:t>
-      </w:r>
-      <w:proofErr w:type="spellEnd"/>
-      <w:r>
-        <w:rPr>
-          <w:rFonts w:ascii="Times New Roman" w:eastAsia="Times New Roman" w:hAnsi="Times New Roman" w:cs="Times New Roman"/>
-          <w:color w:val="000000" w:themeColor="text1"/>
-          <w:sz w:val="28"/>
-          <w:lang w:val="ru-RU" w:eastAsia="ru-BY"/>
-        </w:rPr>
-        <w:t xml:space="preserve"> – </w:t>
-      </w:r>
-      <w:r>
-        <w:rPr>
-          <w:rFonts w:ascii="Times New Roman" w:eastAsia="Times New Roman" w:hAnsi="Times New Roman" w:cs="Times New Roman"/>
-          <w:color w:val="000000" w:themeColor="text1"/>
-          <w:sz w:val="28"/>
-          <w:lang w:val="ru-RU" w:eastAsia="ru-BY"/>
-        </w:rPr>
-        <w:t>сайт в фирменных цветах компании, есть быстрая навигация по меню</w:t>
-      </w:r>
-    </w:p>
-    <w:p>
-      <w:pPr>
-        <w:spacing w:after="0" w:line="240" w:lineRule="auto"/>
-        <w:jc w:val="both"/>
-        <w:rPr>
-          <w:rFonts w:ascii="Times New Roman" w:eastAsia="Times New Roman" w:hAnsi="Times New Roman" w:cs="Times New Roman"/>
-          <w:color w:val="000000" w:themeColor="text1"/>
-          <w:sz w:val="28"/>
-          <w:lang w:val="ru-RU" w:eastAsia="ru-BY"/>
-        </w:rPr>
-      </w:pPr>
-      <w:r>
-        <w:rPr>
-          <w:rFonts w:ascii="Times New Roman" w:eastAsia="Times New Roman" w:hAnsi="Times New Roman" w:cs="Times New Roman"/>
-          <w:color w:val="000000" w:themeColor="text1"/>
-          <w:sz w:val="28"/>
-          <w:lang w:val="ru-RU" w:eastAsia="ru-BY"/>
-        </w:rPr>
-        <w:t>rabota.by –</w:t>
-      </w:r>
-      <w:r>
-        <w:rPr>
-          <w:rFonts w:ascii="Times New Roman" w:eastAsia="Times New Roman" w:hAnsi="Times New Roman" w:cs="Times New Roman"/>
-          <w:color w:val="000000" w:themeColor="text1"/>
-          <w:sz w:val="28"/>
-          <w:lang w:val="ru-RU" w:eastAsia="ru-BY"/>
-        </w:rPr>
-        <w:t xml:space="preserve"> </w:t>
-      </w:r>
-      <w:r>
-        <w:rPr>
-          <w:rFonts w:ascii="Times New Roman" w:eastAsia="Times New Roman" w:hAnsi="Times New Roman" w:cs="Times New Roman"/>
-          <w:color w:val="000000" w:themeColor="text1"/>
-          <w:sz w:val="28"/>
-          <w:lang w:val="ru-RU" w:eastAsia="ru-BY"/>
-        </w:rPr>
-        <w:t>сайт как будто не развивается, поиск выводит некорректные данные</w:t>
-      </w:r>
-    </w:p>
-    <w:p>
-      <w:pPr>
-        <w:spacing w:after="0" w:line="240" w:lineRule="auto"/>
-        <w:jc w:val="both"/>
-        <w:rPr>
-          <w:rFonts w:ascii="Times New Roman" w:eastAsia="Times New Roman" w:hAnsi="Times New Roman" w:cs="Times New Roman"/>
-          <w:color w:val="000000" w:themeColor="text1"/>
-          <w:sz w:val="28"/>
-          <w:lang w:val="ru-RU" w:eastAsia="ru-BY"/>
-        </w:rPr>
-      </w:pPr>
-      <w:proofErr w:type="spellStart"/>
-      <w:r>
-        <w:rPr>
-          <w:rFonts w:ascii="Times New Roman" w:eastAsia="Times New Roman" w:hAnsi="Times New Roman" w:cs="Times New Roman"/>
-          <w:color w:val="000000" w:themeColor="text1"/>
-          <w:sz w:val="28"/>
-          <w:lang w:val="ru-RU" w:eastAsia="ru-BY"/>
-        </w:rPr>
-        <w:t>praca</w:t>
-      </w:r>
-      <w:proofErr w:type="spellEnd"/>
-      <w:r>
-        <w:rPr>
-          <w:rFonts w:ascii="Times New Roman" w:eastAsia="Times New Roman" w:hAnsi="Times New Roman" w:cs="Times New Roman"/>
-          <w:color w:val="000000" w:themeColor="text1"/>
-          <w:sz w:val="28"/>
-          <w:lang w:val="ru-RU" w:eastAsia="ru-BY"/>
-        </w:rPr>
-        <w:t>.</w:t>
-      </w:r>
-      <w:r>
-        <w:rPr>
-          <w:rFonts w:ascii="Times New Roman" w:eastAsia="Times New Roman" w:hAnsi="Times New Roman" w:cs="Times New Roman"/>
-          <w:color w:val="000000" w:themeColor="text1"/>
-          <w:sz w:val="28"/>
-          <w:lang w:eastAsia="ru-BY"/>
-        </w:rPr>
-        <w:t>by</w:t>
-      </w:r>
-      <w:r>
-        <w:rPr>
-          <w:rFonts w:ascii="Times New Roman" w:eastAsia="Times New Roman" w:hAnsi="Times New Roman" w:cs="Times New Roman"/>
-          <w:color w:val="000000" w:themeColor="text1"/>
-          <w:sz w:val="28"/>
-          <w:lang w:val="ru-RU" w:eastAsia="ru-BY"/>
-        </w:rPr>
-        <w:t xml:space="preserve"> –</w:t>
-      </w:r>
-      <w:r>
-        <w:rPr>
-          <w:rFonts w:ascii="Times New Roman" w:eastAsia="Times New Roman" w:hAnsi="Times New Roman" w:cs="Times New Roman"/>
-          <w:color w:val="000000" w:themeColor="text1"/>
-          <w:sz w:val="28"/>
-          <w:lang w:val="ru-RU" w:eastAsia="ru-BY"/>
-        </w:rPr>
-        <w:t xml:space="preserve"> </w:t>
-      </w:r>
-      <w:r>
-        <w:rPr>
-          <w:rFonts w:ascii="Times New Roman" w:eastAsia="Times New Roman" w:hAnsi="Times New Roman" w:cs="Times New Roman"/>
-          <w:color w:val="000000" w:themeColor="text1"/>
-          <w:sz w:val="28"/>
-          <w:lang w:val="ru-RU" w:eastAsia="ru-BY"/>
-        </w:rPr>
-        <w:t xml:space="preserve">не очень удобный поиск, но сама навигация не особо структурирована под </w:t>
-      </w:r>
-      <w:r>
-        <w:rPr>
-          <w:rFonts w:ascii="Times New Roman" w:eastAsia="Times New Roman" w:hAnsi="Times New Roman" w:cs="Times New Roman"/>
-          <w:color w:val="000000" w:themeColor="text1"/>
-          <w:sz w:val="28"/>
-          <w:lang w:eastAsia="ru-BY"/>
-        </w:rPr>
-        <w:t>IT</w:t>
-      </w:r>
-    </w:p>
-    <w:p>
-      <w:pPr>
-        <w:spacing w:after="0" w:line="240" w:lineRule="auto"/>
-        <w:jc w:val="both"/>
-        <w:rPr>
-          <w:rFonts w:ascii="Times New Roman" w:eastAsia="Times New Roman" w:hAnsi="Times New Roman" w:cs="Times New Roman"/>
-          <w:color w:val="000000" w:themeColor="text1"/>
-          <w:sz w:val="28"/>
-          <w:lang w:val="ru-RU" w:eastAsia="ru-BY"/>
-        </w:rPr>
-      </w:pPr>
-      <w:r>
-        <w:rPr>
-          <w:rFonts w:ascii="Times New Roman" w:eastAsia="Times New Roman" w:hAnsi="Times New Roman" w:cs="Times New Roman"/>
-          <w:color w:val="000000" w:themeColor="text1"/>
-          <w:sz w:val="28"/>
-          <w:lang w:val="ru-RU" w:eastAsia="ru-BY"/>
-        </w:rPr>
-        <w:t xml:space="preserve">linkedin.com – </w:t>
-      </w:r>
-      <w:r>
-        <w:rPr>
-          <w:rFonts w:ascii="Times New Roman" w:eastAsia="Times New Roman" w:hAnsi="Times New Roman" w:cs="Times New Roman"/>
-          <w:color w:val="000000" w:themeColor="text1"/>
-          <w:sz w:val="28"/>
-          <w:lang w:val="ru-RU" w:eastAsia="ru-BY"/>
-        </w:rPr>
-        <w:t>хорошо реализован поиск, и прямой контакт с работодателем</w:t>
+          <w:lang w:val="ru-RU"/>
+        </w:rPr>
+        <w:t xml:space="preserve">Ассортимент различных вакансий: </w:t>
+      </w:r>
+      <w:r>
+        <w:rPr>
+          <w:bCs/>
+          <w:color w:val="000000" w:themeColor="text1"/>
+          <w:sz w:val="28"/>
+          <w:szCs w:val="28"/>
+          <w:lang w:val="ru-RU"/>
+        </w:rPr>
+        <w:t>широкий ассортимент вакансий, каждая из которых выделена как отдельный блок (модуль), с полным описанием содержимого</w:t>
       </w:r>
     </w:p>
     <w:p>
@@ -2642,20 +2124,338 @@
         <w:pStyle w:val="a4"/>
         <w:numPr>
           <w:ilvl w:val="0"/>
-          <w:numId w:val="6"/>
+          <w:numId w:val="15"/>
         </w:numPr>
-        <w:spacing w:before="300" w:beforeAutospacing="0" w:after="300" w:afterAutospacing="0"/>
+        <w:spacing w:before="0" w:beforeAutospacing="0" w:after="0" w:afterAutospacing="0"/>
         <w:jc w:val="both"/>
         <w:rPr>
+          <w:bCs/>
+          <w:color w:val="000000" w:themeColor="text1"/>
+          <w:sz w:val="28"/>
+          <w:szCs w:val="28"/>
+          <w:lang w:val="ru-RU"/>
+        </w:rPr>
+      </w:pPr>
+      <w:r>
+        <w:rPr>
+          <w:bCs/>
+          <w:i/>
+          <w:color w:val="000000" w:themeColor="text1"/>
+          <w:sz w:val="28"/>
+          <w:szCs w:val="28"/>
+          <w:lang w:val="ru-RU"/>
+        </w:rPr>
+        <w:t>Удобство использования платформы:</w:t>
+      </w:r>
+      <w:r>
+        <w:rPr>
+          <w:bCs/>
+          <w:color w:val="000000" w:themeColor="text1"/>
+          <w:sz w:val="28"/>
+          <w:szCs w:val="28"/>
+          <w:lang w:val="ru-RU"/>
+        </w:rPr>
+        <w:t xml:space="preserve"> быстрое ориентирование по платформе, а также </w:t>
+      </w:r>
+      <w:proofErr w:type="spellStart"/>
+      <w:r>
+        <w:rPr>
+          <w:bCs/>
+          <w:color w:val="000000" w:themeColor="text1"/>
+          <w:sz w:val="28"/>
+          <w:szCs w:val="28"/>
+          <w:lang w:val="ru-RU"/>
+        </w:rPr>
+        <w:t>минималистичный</w:t>
+      </w:r>
+      <w:proofErr w:type="spellEnd"/>
+      <w:r>
+        <w:rPr>
+          <w:bCs/>
+          <w:color w:val="000000" w:themeColor="text1"/>
+          <w:sz w:val="28"/>
+          <w:szCs w:val="28"/>
+          <w:lang w:val="ru-RU"/>
+        </w:rPr>
+        <w:t xml:space="preserve"> дизайн в красно-серых тонах, дают удобство и комфорт в использовании</w:t>
+      </w:r>
+    </w:p>
+    <w:p>
+      <w:pPr>
+        <w:pStyle w:val="a4"/>
+        <w:numPr>
+          <w:ilvl w:val="0"/>
+          <w:numId w:val="15"/>
+        </w:numPr>
+        <w:spacing w:before="0" w:beforeAutospacing="0" w:after="0" w:afterAutospacing="0"/>
+        <w:jc w:val="both"/>
+        <w:rPr>
+          <w:bCs/>
+          <w:color w:val="000000" w:themeColor="text1"/>
+          <w:sz w:val="28"/>
+          <w:szCs w:val="28"/>
+          <w:lang w:val="ru-RU"/>
+        </w:rPr>
+      </w:pPr>
+      <w:r>
+        <w:rPr>
+          <w:bCs/>
+          <w:i/>
+          <w:color w:val="000000" w:themeColor="text1"/>
+          <w:sz w:val="28"/>
+          <w:szCs w:val="28"/>
+          <w:lang w:val="ru-RU"/>
+        </w:rPr>
+        <w:t>Отправка отклика на вакансию:</w:t>
+      </w:r>
+      <w:r>
+        <w:rPr>
+          <w:bCs/>
+          <w:color w:val="000000" w:themeColor="text1"/>
+          <w:sz w:val="28"/>
+          <w:szCs w:val="28"/>
+          <w:lang w:val="ru-RU"/>
+        </w:rPr>
+        <w:t xml:space="preserve"> всё размещено на сайте, прямая отправка рекрутерам</w:t>
+      </w:r>
+    </w:p>
+    <w:p>
+      <w:pPr>
+        <w:pStyle w:val="a4"/>
+        <w:numPr>
+          <w:ilvl w:val="0"/>
+          <w:numId w:val="14"/>
+        </w:numPr>
+        <w:spacing w:before="0" w:beforeAutospacing="0" w:after="0" w:afterAutospacing="0"/>
+        <w:jc w:val="both"/>
+        <w:rPr>
           <w:b/>
           <w:bCs/>
+          <w:color w:val="000000" w:themeColor="text1"/>
+          <w:sz w:val="28"/>
+          <w:szCs w:val="28"/>
+          <w:lang w:val="ru-RU"/>
+        </w:rPr>
+      </w:pPr>
+      <w:r>
+        <w:rPr>
+          <w:b/>
+          <w:bCs/>
           <w:i/>
           <w:color w:val="000000" w:themeColor="text1"/>
           <w:sz w:val="28"/>
           <w:szCs w:val="28"/>
-        </w:rPr>
-      </w:pPr>
-      <w:r>
+          <w:lang w:val="en-US"/>
+        </w:rPr>
+        <w:t>fintech.tinkoff.ru/work</w:t>
+      </w:r>
+    </w:p>
+    <w:p>
+      <w:pPr>
+        <w:pStyle w:val="a4"/>
+        <w:numPr>
+          <w:ilvl w:val="0"/>
+          <w:numId w:val="18"/>
+        </w:numPr>
+        <w:spacing w:before="0" w:beforeAutospacing="0" w:after="0" w:afterAutospacing="0"/>
+        <w:jc w:val="both"/>
+        <w:rPr>
+          <w:bCs/>
+          <w:color w:val="000000" w:themeColor="text1"/>
+          <w:sz w:val="28"/>
+          <w:szCs w:val="28"/>
+          <w:lang w:val="ru-RU"/>
+        </w:rPr>
+      </w:pPr>
+      <w:r>
+        <w:rPr>
+          <w:bCs/>
+          <w:i/>
+          <w:color w:val="000000" w:themeColor="text1"/>
+          <w:sz w:val="28"/>
+          <w:szCs w:val="28"/>
+          <w:lang w:val="ru-RU"/>
+        </w:rPr>
+        <w:t xml:space="preserve">Ассортимент различных вакансий: </w:t>
+      </w:r>
+      <w:r>
+        <w:rPr>
+          <w:color w:val="000000" w:themeColor="text1"/>
+          <w:sz w:val="28"/>
+          <w:lang w:val="ru-RU"/>
+        </w:rPr>
+        <w:t>так же удобно разбито</w:t>
+      </w:r>
+      <w:r>
+        <w:rPr>
+          <w:color w:val="000000" w:themeColor="text1"/>
+          <w:sz w:val="28"/>
+          <w:lang w:val="ru-RU"/>
+        </w:rPr>
+        <w:t xml:space="preserve"> на блоки, каждый из которых разбит на свои </w:t>
+      </w:r>
+      <w:proofErr w:type="spellStart"/>
+      <w:r>
+        <w:rPr>
+          <w:color w:val="000000" w:themeColor="text1"/>
+          <w:sz w:val="28"/>
+          <w:lang w:val="ru-RU"/>
+        </w:rPr>
+        <w:t>подблоки</w:t>
+      </w:r>
+      <w:proofErr w:type="spellEnd"/>
+      <w:r>
+        <w:rPr>
+          <w:color w:val="000000" w:themeColor="text1"/>
+          <w:sz w:val="28"/>
+          <w:lang w:val="ru-RU"/>
+        </w:rPr>
+        <w:t xml:space="preserve"> </w:t>
+      </w:r>
+      <w:r>
+        <w:rPr>
+          <w:color w:val="000000" w:themeColor="text1"/>
+          <w:sz w:val="28"/>
+          <w:lang w:val="ru-RU"/>
+        </w:rPr>
+        <w:t>вакансий</w:t>
+      </w:r>
+    </w:p>
+    <w:p>
+      <w:pPr>
+        <w:pStyle w:val="a4"/>
+        <w:numPr>
+          <w:ilvl w:val="0"/>
+          <w:numId w:val="18"/>
+        </w:numPr>
+        <w:spacing w:before="0" w:beforeAutospacing="0" w:after="0" w:afterAutospacing="0"/>
+        <w:jc w:val="both"/>
+        <w:rPr>
+          <w:bCs/>
+          <w:color w:val="000000" w:themeColor="text1"/>
+          <w:sz w:val="28"/>
+          <w:szCs w:val="28"/>
+          <w:lang w:val="ru-RU"/>
+        </w:rPr>
+      </w:pPr>
+      <w:r>
+        <w:rPr>
+          <w:bCs/>
+          <w:i/>
+          <w:color w:val="000000" w:themeColor="text1"/>
+          <w:sz w:val="28"/>
+          <w:szCs w:val="28"/>
+          <w:lang w:val="ru-RU"/>
+        </w:rPr>
+        <w:t>Удобство использования платформы:</w:t>
+      </w:r>
+      <w:r>
+        <w:rPr>
+          <w:bCs/>
+          <w:color w:val="000000" w:themeColor="text1"/>
+          <w:sz w:val="28"/>
+          <w:szCs w:val="28"/>
+          <w:lang w:val="ru-RU"/>
+        </w:rPr>
+        <w:t xml:space="preserve"> </w:t>
+      </w:r>
+      <w:r>
+        <w:rPr>
+          <w:color w:val="000000" w:themeColor="text1"/>
+          <w:sz w:val="28"/>
+          <w:lang w:val="ru-RU"/>
+        </w:rPr>
+        <w:t>сайт в фирменных цветах компании, есть быстрая навигация по меню</w:t>
+      </w:r>
+    </w:p>
+    <w:p>
+      <w:pPr>
+        <w:pStyle w:val="a4"/>
+        <w:numPr>
+          <w:ilvl w:val="0"/>
+          <w:numId w:val="18"/>
+        </w:numPr>
+        <w:spacing w:before="0" w:beforeAutospacing="0" w:after="0" w:afterAutospacing="0"/>
+        <w:jc w:val="both"/>
+        <w:rPr>
+          <w:bCs/>
+          <w:color w:val="000000" w:themeColor="text1"/>
+          <w:sz w:val="28"/>
+          <w:szCs w:val="28"/>
+          <w:lang w:val="ru-RU"/>
+        </w:rPr>
+      </w:pPr>
+      <w:r>
+        <w:rPr>
+          <w:bCs/>
+          <w:i/>
+          <w:color w:val="000000" w:themeColor="text1"/>
+          <w:sz w:val="28"/>
+          <w:szCs w:val="28"/>
+          <w:lang w:val="ru-RU"/>
+        </w:rPr>
+        <w:t>Отправка отклика на вакансию:</w:t>
+      </w:r>
+      <w:r>
+        <w:rPr>
+          <w:bCs/>
+          <w:color w:val="000000" w:themeColor="text1"/>
+          <w:sz w:val="28"/>
+          <w:szCs w:val="28"/>
+          <w:lang w:val="ru-RU"/>
+        </w:rPr>
+        <w:t xml:space="preserve"> </w:t>
+      </w:r>
+      <w:r>
+        <w:rPr>
+          <w:color w:val="000000" w:themeColor="text1"/>
+          <w:sz w:val="28"/>
+          <w:lang w:val="ru-RU"/>
+        </w:rPr>
+        <w:t xml:space="preserve">сайт </w:t>
+      </w:r>
+      <w:r>
+        <w:rPr>
+          <w:color w:val="000000" w:themeColor="text1"/>
+          <w:sz w:val="28"/>
+          <w:lang w:val="ru-RU"/>
+        </w:rPr>
+        <w:t>с прохождением тестов</w:t>
+      </w:r>
+      <w:r>
+        <w:rPr>
+          <w:color w:val="000000" w:themeColor="text1"/>
+          <w:sz w:val="28"/>
+          <w:lang w:val="ru-RU"/>
+        </w:rPr>
+        <w:t>о</w:t>
+      </w:r>
+      <w:r>
+        <w:rPr>
+          <w:color w:val="000000" w:themeColor="text1"/>
+          <w:sz w:val="28"/>
+          <w:lang w:val="ru-RU"/>
+        </w:rPr>
+        <w:t>го задания</w:t>
+      </w:r>
+      <w:r>
+        <w:rPr>
+          <w:color w:val="000000" w:themeColor="text1"/>
+          <w:sz w:val="28"/>
+          <w:lang w:val="ru-RU"/>
+        </w:rPr>
+        <w:t>, после которого проходит отправка отклика</w:t>
+      </w:r>
+    </w:p>
+    <w:p>
+      <w:pPr>
+        <w:pStyle w:val="a4"/>
+        <w:numPr>
+          <w:ilvl w:val="0"/>
+          <w:numId w:val="14"/>
+        </w:numPr>
+        <w:spacing w:before="0" w:beforeAutospacing="0" w:after="0" w:afterAutospacing="0"/>
+        <w:jc w:val="both"/>
         <w:rPr>
           <w:b/>
           <w:bCs/>
@@ -2665,275 +2465,659 @@
           <w:szCs w:val="28"/>
           <w:lang w:val="ru-RU"/>
         </w:rPr>
-        <w:t>Отправка отклика на вакансию</w:t>
-      </w:r>
-    </w:p>
-    <w:p>
-      <w:pPr>
-        <w:spacing w:after="0" w:line="240" w:lineRule="auto"/>
+      </w:pPr>
+      <w:r>
+        <w:rPr>
+          <w:b/>
+          <w:bCs/>
+          <w:i/>
+          <w:color w:val="000000" w:themeColor="text1"/>
+          <w:sz w:val="28"/>
+          <w:szCs w:val="28"/>
+          <w:lang w:val="en-US"/>
+        </w:rPr>
+        <w:t>rabota</w:t>
+      </w:r>
+      <w:r>
+        <w:rPr>
+          <w:b/>
+          <w:bCs/>
+          <w:i/>
+          <w:color w:val="000000" w:themeColor="text1"/>
+          <w:sz w:val="28"/>
+          <w:szCs w:val="28"/>
+          <w:lang w:val="en-US"/>
+        </w:rPr>
+        <w:t>.by</w:t>
+      </w:r>
+    </w:p>
+    <w:p>
+      <w:pPr>
+        <w:pStyle w:val="a4"/>
+        <w:numPr>
+          <w:ilvl w:val="0"/>
+          <w:numId w:val="20"/>
+        </w:numPr>
+        <w:spacing w:before="0" w:beforeAutospacing="0" w:after="0" w:afterAutospacing="0"/>
         <w:jc w:val="both"/>
         <w:rPr>
-          <w:rFonts w:ascii="Times New Roman" w:eastAsia="Times New Roman" w:hAnsi="Times New Roman" w:cs="Times New Roman"/>
-          <w:color w:val="000000" w:themeColor="text1"/>
-          <w:sz w:val="28"/>
-          <w:lang w:val="ru-RU" w:eastAsia="ru-BY"/>
-        </w:rPr>
-      </w:pPr>
-      <w:r>
-        <w:rPr>
-          <w:rFonts w:ascii="Times New Roman" w:eastAsia="Times New Roman" w:hAnsi="Times New Roman" w:cs="Times New Roman"/>
-          <w:color w:val="000000" w:themeColor="text1"/>
-          <w:sz w:val="28"/>
-          <w:lang w:val="ru-RU" w:eastAsia="ru-BY"/>
+          <w:bCs/>
+          <w:color w:val="000000" w:themeColor="text1"/>
+          <w:sz w:val="28"/>
+          <w:szCs w:val="28"/>
+          <w:lang w:val="ru-RU"/>
+        </w:rPr>
+      </w:pPr>
+      <w:r>
+        <w:rPr>
+          <w:bCs/>
+          <w:i/>
+          <w:color w:val="000000" w:themeColor="text1"/>
+          <w:sz w:val="28"/>
+          <w:szCs w:val="28"/>
+          <w:lang w:val="ru-RU"/>
+        </w:rPr>
+        <w:t xml:space="preserve">Ассортимент различных вакансий: </w:t>
+      </w:r>
+      <w:r>
+        <w:rPr>
+          <w:color w:val="000000" w:themeColor="text1"/>
+          <w:sz w:val="28"/>
+          <w:lang w:val="ru-RU"/>
+        </w:rPr>
+        <w:t xml:space="preserve">широкий ассортимент различных вакансий, в том числе не из сферы </w:t>
+      </w:r>
+      <w:r>
+        <w:rPr>
+          <w:color w:val="000000" w:themeColor="text1"/>
+          <w:sz w:val="28"/>
+          <w:lang w:val="en-US"/>
+        </w:rPr>
+        <w:t>IT</w:t>
+      </w:r>
+    </w:p>
+    <w:p>
+      <w:pPr>
+        <w:pStyle w:val="a4"/>
+        <w:numPr>
+          <w:ilvl w:val="0"/>
+          <w:numId w:val="20"/>
+        </w:numPr>
+        <w:spacing w:before="0" w:beforeAutospacing="0" w:after="0" w:afterAutospacing="0"/>
+        <w:jc w:val="both"/>
+        <w:rPr>
+          <w:bCs/>
+          <w:color w:val="000000" w:themeColor="text1"/>
+          <w:sz w:val="28"/>
+          <w:szCs w:val="28"/>
+          <w:lang w:val="ru-RU"/>
+        </w:rPr>
+      </w:pPr>
+      <w:r>
+        <w:rPr>
+          <w:bCs/>
+          <w:i/>
+          <w:color w:val="000000" w:themeColor="text1"/>
+          <w:sz w:val="28"/>
+          <w:szCs w:val="28"/>
+          <w:lang w:val="ru-RU"/>
+        </w:rPr>
+        <w:t>Удобство использования платформы:</w:t>
+      </w:r>
+      <w:r>
+        <w:rPr>
+          <w:bCs/>
+          <w:color w:val="000000" w:themeColor="text1"/>
+          <w:sz w:val="28"/>
+          <w:szCs w:val="28"/>
+          <w:lang w:val="ru-RU"/>
+        </w:rPr>
+        <w:t xml:space="preserve"> </w:t>
+      </w:r>
+      <w:r>
+        <w:rPr>
+          <w:color w:val="000000" w:themeColor="text1"/>
+          <w:sz w:val="28"/>
+          <w:lang w:val="ru-RU"/>
+        </w:rPr>
+        <w:t xml:space="preserve">не очень удобно реализован поиск вакансий, при поиске конкретных вакансий могут попадать </w:t>
+      </w:r>
+      <w:r>
+        <w:rPr>
+          <w:color w:val="000000" w:themeColor="text1"/>
+          <w:sz w:val="28"/>
+          <w:lang w:val="ru-RU"/>
         </w:rPr>
         <w:lastRenderedPageBreak/>
-        <w:t xml:space="preserve">jobs-innowise.com – </w:t>
-      </w:r>
-      <w:r>
-        <w:rPr>
-          <w:rFonts w:ascii="Times New Roman" w:eastAsia="Times New Roman" w:hAnsi="Times New Roman" w:cs="Times New Roman"/>
-          <w:color w:val="000000" w:themeColor="text1"/>
-          <w:sz w:val="28"/>
-          <w:lang w:val="ru-RU" w:eastAsia="ru-BY"/>
-        </w:rPr>
-        <w:t>всё размещено на сайте, и</w:t>
-      </w:r>
-      <w:r>
-        <w:rPr>
-          <w:rFonts w:ascii="Times New Roman" w:eastAsia="Times New Roman" w:hAnsi="Times New Roman" w:cs="Times New Roman"/>
-          <w:color w:val="000000" w:themeColor="text1"/>
-          <w:sz w:val="28"/>
-          <w:lang w:val="ru-RU" w:eastAsia="ru-BY"/>
-        </w:rPr>
-        <w:t xml:space="preserve"> прямая отправка</w:t>
-      </w:r>
-      <w:r>
-        <w:rPr>
-          <w:rFonts w:ascii="Times New Roman" w:eastAsia="Times New Roman" w:hAnsi="Times New Roman" w:cs="Times New Roman"/>
-          <w:color w:val="000000" w:themeColor="text1"/>
-          <w:sz w:val="28"/>
-          <w:lang w:val="ru-RU" w:eastAsia="ru-BY"/>
-        </w:rPr>
-        <w:t xml:space="preserve"> рекрутерам</w:t>
-      </w:r>
-    </w:p>
-    <w:p>
-      <w:pPr>
-        <w:spacing w:after="0" w:line="240" w:lineRule="auto"/>
+        <w:t>совсем не те, плюс реклама размещена в неудобных местах, что затрудняет удобство использования пользователем</w:t>
+      </w:r>
+    </w:p>
+    <w:p>
+      <w:pPr>
+        <w:pStyle w:val="a4"/>
+        <w:numPr>
+          <w:ilvl w:val="0"/>
+          <w:numId w:val="20"/>
+        </w:numPr>
+        <w:spacing w:before="0" w:beforeAutospacing="0" w:after="0" w:afterAutospacing="0"/>
         <w:jc w:val="both"/>
         <w:rPr>
-          <w:rFonts w:ascii="Times New Roman" w:eastAsia="Times New Roman" w:hAnsi="Times New Roman" w:cs="Times New Roman"/>
-          <w:color w:val="000000" w:themeColor="text1"/>
-          <w:sz w:val="28"/>
-          <w:lang w:val="ru-RU" w:eastAsia="ru-BY"/>
-        </w:rPr>
-      </w:pPr>
-      <w:r>
-        <w:rPr>
-          <w:rFonts w:ascii="Times New Roman" w:eastAsia="Times New Roman" w:hAnsi="Times New Roman" w:cs="Times New Roman"/>
-          <w:color w:val="000000" w:themeColor="text1"/>
-          <w:sz w:val="28"/>
-          <w:lang w:val="ru-RU" w:eastAsia="ru-BY"/>
-        </w:rPr>
-        <w:t>fintech.tinkoff.ru/</w:t>
+          <w:bCs/>
+          <w:color w:val="000000" w:themeColor="text1"/>
+          <w:sz w:val="28"/>
+          <w:szCs w:val="28"/>
+          <w:lang w:val="ru-RU"/>
+        </w:rPr>
+      </w:pPr>
+      <w:r>
+        <w:rPr>
+          <w:bCs/>
+          <w:i/>
+          <w:color w:val="000000" w:themeColor="text1"/>
+          <w:sz w:val="28"/>
+          <w:szCs w:val="28"/>
+          <w:lang w:val="ru-RU"/>
+        </w:rPr>
+        <w:t>Отправка отклика на вакансию:</w:t>
+      </w:r>
+      <w:r>
+        <w:rPr>
+          <w:bCs/>
+          <w:color w:val="000000" w:themeColor="text1"/>
+          <w:sz w:val="28"/>
+          <w:szCs w:val="28"/>
+          <w:lang w:val="ru-RU"/>
+        </w:rPr>
+        <w:t xml:space="preserve"> </w:t>
+      </w:r>
+      <w:r>
+        <w:rPr>
+          <w:color w:val="000000" w:themeColor="text1"/>
+          <w:sz w:val="28"/>
+          <w:lang w:val="ru-RU"/>
+        </w:rPr>
+        <w:t>нет возможности отправить резюме напрямую через сайт, не используя встроенного конструктора</w:t>
+      </w:r>
+    </w:p>
+    <w:p>
+      <w:pPr>
+        <w:pStyle w:val="a4"/>
+        <w:numPr>
+          <w:ilvl w:val="0"/>
+          <w:numId w:val="14"/>
+        </w:numPr>
+        <w:spacing w:before="0" w:beforeAutospacing="0" w:after="0" w:afterAutospacing="0"/>
+        <w:jc w:val="both"/>
+        <w:rPr>
+          <w:b/>
+          <w:bCs/>
+          <w:i/>
+          <w:color w:val="000000" w:themeColor="text1"/>
+          <w:sz w:val="28"/>
+          <w:szCs w:val="28"/>
+          <w:lang w:val="ru-RU"/>
+        </w:rPr>
+      </w:pPr>
+      <w:r>
+        <w:rPr>
+          <w:b/>
+          <w:bCs/>
+          <w:i/>
+          <w:color w:val="000000" w:themeColor="text1"/>
+          <w:sz w:val="28"/>
+          <w:szCs w:val="28"/>
+          <w:lang w:val="en-US"/>
+        </w:rPr>
+        <w:t>praca.by</w:t>
+      </w:r>
+    </w:p>
+    <w:p>
+      <w:pPr>
+        <w:pStyle w:val="a4"/>
+        <w:numPr>
+          <w:ilvl w:val="0"/>
+          <w:numId w:val="22"/>
+        </w:numPr>
+        <w:spacing w:before="0" w:beforeAutospacing="0" w:after="0" w:afterAutospacing="0"/>
+        <w:jc w:val="both"/>
+        <w:rPr>
+          <w:bCs/>
+          <w:color w:val="000000" w:themeColor="text1"/>
+          <w:sz w:val="28"/>
+          <w:szCs w:val="28"/>
+          <w:lang w:val="ru-RU"/>
+        </w:rPr>
+      </w:pPr>
+      <w:r>
+        <w:rPr>
+          <w:bCs/>
+          <w:i/>
+          <w:color w:val="000000" w:themeColor="text1"/>
+          <w:sz w:val="28"/>
+          <w:szCs w:val="28"/>
+          <w:lang w:val="ru-RU"/>
+        </w:rPr>
+        <w:t xml:space="preserve">Ассортимент различных вакансий: </w:t>
+      </w:r>
+      <w:r>
+        <w:rPr>
+          <w:color w:val="000000" w:themeColor="text1"/>
+          <w:sz w:val="28"/>
+          <w:lang w:val="ru-RU"/>
+        </w:rPr>
+        <w:t xml:space="preserve">широкий ассортимент различных вакансий, в том числе не из сферы </w:t>
+      </w:r>
+      <w:r>
+        <w:rPr>
+          <w:color w:val="000000" w:themeColor="text1"/>
+          <w:sz w:val="28"/>
+          <w:lang w:val="en-US"/>
+        </w:rPr>
+        <w:t>IT</w:t>
+      </w:r>
+      <w:r>
+        <w:rPr>
+          <w:color w:val="000000" w:themeColor="text1"/>
+          <w:sz w:val="28"/>
+          <w:lang w:val="ru-RU"/>
+        </w:rPr>
+        <w:t xml:space="preserve">, но если на портале </w:t>
       </w:r>
       <w:proofErr w:type="spellStart"/>
       <w:r>
         <w:rPr>
-          <w:rFonts w:ascii="Times New Roman" w:eastAsia="Times New Roman" w:hAnsi="Times New Roman" w:cs="Times New Roman"/>
-          <w:color w:val="000000" w:themeColor="text1"/>
-          <w:sz w:val="28"/>
-          <w:lang w:val="ru-RU" w:eastAsia="ru-BY"/>
-        </w:rPr>
-        <w:t>work</w:t>
+          <w:color w:val="000000" w:themeColor="text1"/>
+          <w:sz w:val="28"/>
+          <w:lang w:val="en-US"/>
+        </w:rPr>
+        <w:t>rabota</w:t>
       </w:r>
       <w:proofErr w:type="spellEnd"/>
       <w:r>
         <w:rPr>
-          <w:rFonts w:ascii="Times New Roman" w:eastAsia="Times New Roman" w:hAnsi="Times New Roman" w:cs="Times New Roman"/>
-          <w:color w:val="000000" w:themeColor="text1"/>
-          <w:sz w:val="28"/>
-          <w:lang w:val="ru-RU" w:eastAsia="ru-BY"/>
-        </w:rPr>
-        <w:t xml:space="preserve"> – сайт </w:t>
-      </w:r>
-      <w:r>
-        <w:rPr>
-          <w:rFonts w:ascii="Times New Roman" w:eastAsia="Times New Roman" w:hAnsi="Times New Roman" w:cs="Times New Roman"/>
-          <w:color w:val="000000" w:themeColor="text1"/>
-          <w:sz w:val="28"/>
-          <w:lang w:val="ru-RU" w:eastAsia="ru-BY"/>
-        </w:rPr>
-        <w:t xml:space="preserve">с прохождением </w:t>
+          <w:color w:val="000000" w:themeColor="text1"/>
+          <w:sz w:val="28"/>
+          <w:lang w:val="ru-RU"/>
+        </w:rPr>
+        <w:t>.</w:t>
+      </w:r>
+      <w:r>
+        <w:rPr>
+          <w:color w:val="000000" w:themeColor="text1"/>
+          <w:sz w:val="28"/>
+          <w:lang w:val="en-US"/>
+        </w:rPr>
+        <w:t>by</w:t>
+      </w:r>
+      <w:r>
+        <w:rPr>
+          <w:color w:val="000000" w:themeColor="text1"/>
+          <w:sz w:val="28"/>
+          <w:lang w:val="ru-RU"/>
+        </w:rPr>
+        <w:t xml:space="preserve"> </w:t>
+      </w:r>
+      <w:r>
+        <w:rPr>
+          <w:color w:val="000000" w:themeColor="text1"/>
+          <w:sz w:val="28"/>
+          <w:lang w:val="ru-RU"/>
+        </w:rPr>
+        <w:t>было множество вакансий как на территории РБ, так и в других странах, то в данном портале заметно сильное преобладание лишь отечественных вакансий</w:t>
+      </w:r>
+    </w:p>
+    <w:p>
+      <w:pPr>
+        <w:pStyle w:val="a4"/>
+        <w:numPr>
+          <w:ilvl w:val="0"/>
+          <w:numId w:val="22"/>
+        </w:numPr>
+        <w:spacing w:before="0" w:beforeAutospacing="0" w:after="0" w:afterAutospacing="0"/>
+        <w:jc w:val="both"/>
+        <w:rPr>
+          <w:bCs/>
+          <w:color w:val="000000" w:themeColor="text1"/>
+          <w:sz w:val="28"/>
+          <w:szCs w:val="28"/>
+          <w:lang w:val="ru-RU"/>
+        </w:rPr>
+      </w:pPr>
+      <w:r>
+        <w:rPr>
+          <w:bCs/>
+          <w:i/>
+          <w:color w:val="000000" w:themeColor="text1"/>
+          <w:sz w:val="28"/>
+          <w:szCs w:val="28"/>
+          <w:lang w:val="ru-RU"/>
+        </w:rPr>
+        <w:t>Удобство использования платформы:</w:t>
+      </w:r>
+      <w:r>
+        <w:rPr>
+          <w:bCs/>
+          <w:color w:val="000000" w:themeColor="text1"/>
+          <w:sz w:val="28"/>
+          <w:szCs w:val="28"/>
+          <w:lang w:val="ru-RU"/>
+        </w:rPr>
+        <w:t xml:space="preserve"> </w:t>
+      </w:r>
+      <w:r>
+        <w:rPr>
+          <w:color w:val="000000" w:themeColor="text1"/>
+          <w:sz w:val="28"/>
+          <w:lang w:val="ru-RU"/>
+        </w:rPr>
+        <w:t>хорошо продуманный дизайн, но также неудобно реализован алгоритм поиска</w:t>
+      </w:r>
+    </w:p>
+    <w:p>
+      <w:pPr>
+        <w:pStyle w:val="a4"/>
+        <w:numPr>
+          <w:ilvl w:val="0"/>
+          <w:numId w:val="22"/>
+        </w:numPr>
+        <w:spacing w:before="0" w:beforeAutospacing="0" w:after="0" w:afterAutospacing="0"/>
+        <w:jc w:val="both"/>
+        <w:rPr>
+          <w:bCs/>
+          <w:color w:val="000000" w:themeColor="text1"/>
+          <w:sz w:val="28"/>
+          <w:szCs w:val="28"/>
+          <w:lang w:val="ru-RU"/>
+        </w:rPr>
+      </w:pPr>
+      <w:r>
+        <w:rPr>
+          <w:bCs/>
+          <w:i/>
+          <w:color w:val="000000" w:themeColor="text1"/>
+          <w:sz w:val="28"/>
+          <w:szCs w:val="28"/>
+          <w:lang w:val="ru-RU"/>
+        </w:rPr>
+        <w:t>Отправка отклика на вакансию:</w:t>
+      </w:r>
+      <w:r>
+        <w:rPr>
+          <w:bCs/>
+          <w:color w:val="000000" w:themeColor="text1"/>
+          <w:sz w:val="28"/>
+          <w:szCs w:val="28"/>
+          <w:lang w:val="ru-RU"/>
+        </w:rPr>
+        <w:t xml:space="preserve"> </w:t>
+      </w:r>
+      <w:r>
+        <w:rPr>
+          <w:color w:val="000000" w:themeColor="text1"/>
+          <w:sz w:val="28"/>
+          <w:lang w:val="ru-RU"/>
+        </w:rPr>
+        <w:t>нет возможности отправить резюме напрямую через сайт, не используя встроенного конструктора</w:t>
+      </w:r>
+    </w:p>
+    <w:p>
+      <w:pPr>
+        <w:pStyle w:val="a4"/>
+        <w:numPr>
+          <w:ilvl w:val="0"/>
+          <w:numId w:val="14"/>
+        </w:numPr>
+        <w:spacing w:before="0" w:beforeAutospacing="0" w:after="0" w:afterAutospacing="0"/>
+        <w:jc w:val="both"/>
+        <w:rPr>
+          <w:b/>
+          <w:bCs/>
+          <w:i/>
+          <w:color w:val="000000" w:themeColor="text1"/>
+          <w:sz w:val="28"/>
+          <w:szCs w:val="28"/>
+          <w:lang w:val="ru-RU"/>
+        </w:rPr>
+      </w:pPr>
+      <w:r>
+        <w:rPr>
+          <w:b/>
+          <w:bCs/>
+          <w:i/>
+          <w:color w:val="000000" w:themeColor="text1"/>
+          <w:sz w:val="28"/>
+          <w:szCs w:val="28"/>
+          <w:lang w:val="en-US"/>
+        </w:rPr>
+        <w:t>Linkedin.com</w:t>
+      </w:r>
+    </w:p>
+    <w:p>
+      <w:pPr>
+        <w:pStyle w:val="a4"/>
+        <w:numPr>
+          <w:ilvl w:val="0"/>
+          <w:numId w:val="24"/>
+        </w:numPr>
+        <w:spacing w:before="0" w:beforeAutospacing="0" w:after="0" w:afterAutospacing="0"/>
+        <w:jc w:val="both"/>
+        <w:rPr>
+          <w:bCs/>
+          <w:color w:val="000000" w:themeColor="text1"/>
+          <w:sz w:val="28"/>
+          <w:szCs w:val="28"/>
+          <w:lang w:val="ru-RU"/>
+        </w:rPr>
+      </w:pPr>
+      <w:r>
+        <w:rPr>
+          <w:bCs/>
+          <w:i/>
+          <w:color w:val="000000" w:themeColor="text1"/>
+          <w:sz w:val="28"/>
+          <w:szCs w:val="28"/>
+          <w:lang w:val="ru-RU"/>
+        </w:rPr>
+        <w:t xml:space="preserve">Ассортимент различных вакансий: </w:t>
+      </w:r>
+      <w:r>
+        <w:rPr>
+          <w:color w:val="000000" w:themeColor="text1"/>
+          <w:sz w:val="28"/>
+          <w:lang w:val="ru-RU"/>
+        </w:rPr>
+        <w:t xml:space="preserve">широкий </w:t>
+      </w:r>
+      <w:r>
+        <w:rPr>
+          <w:color w:val="000000" w:themeColor="text1"/>
+          <w:sz w:val="28"/>
+          <w:lang w:val="ru-RU"/>
+        </w:rPr>
+        <w:t>ассортимент различных вакансий,</w:t>
+      </w:r>
+      <w:r>
+        <w:rPr>
+          <w:color w:val="000000" w:themeColor="text1"/>
+          <w:sz w:val="28"/>
+          <w:lang w:val="ru-RU"/>
+        </w:rPr>
+        <w:t xml:space="preserve"> </w:t>
+      </w:r>
+      <w:r>
+        <w:rPr>
+          <w:color w:val="000000" w:themeColor="text1"/>
+          <w:sz w:val="28"/>
+          <w:lang w:val="ru-RU"/>
+        </w:rPr>
+        <w:t xml:space="preserve">в котором большую часть, примерно 90% преобладают именно вакансии, связанные с </w:t>
+      </w:r>
+      <w:r>
+        <w:rPr>
+          <w:color w:val="000000" w:themeColor="text1"/>
+          <w:sz w:val="28"/>
+          <w:lang w:val="en-US"/>
+        </w:rPr>
+        <w:t>IT</w:t>
+      </w:r>
+    </w:p>
+    <w:p>
+      <w:pPr>
+        <w:pStyle w:val="a4"/>
+        <w:numPr>
+          <w:ilvl w:val="0"/>
+          <w:numId w:val="24"/>
+        </w:numPr>
+        <w:spacing w:before="0" w:beforeAutospacing="0" w:after="0" w:afterAutospacing="0"/>
+        <w:jc w:val="both"/>
+        <w:rPr>
+          <w:bCs/>
+          <w:color w:val="000000" w:themeColor="text1"/>
+          <w:sz w:val="28"/>
+          <w:szCs w:val="28"/>
+          <w:lang w:val="ru-RU"/>
+        </w:rPr>
+      </w:pPr>
+      <w:r>
+        <w:rPr>
+          <w:bCs/>
+          <w:i/>
+          <w:color w:val="000000" w:themeColor="text1"/>
+          <w:sz w:val="28"/>
+          <w:szCs w:val="28"/>
+          <w:lang w:val="ru-RU"/>
+        </w:rPr>
+        <w:t>Удобство использования платформы:</w:t>
+      </w:r>
+      <w:r>
+        <w:rPr>
+          <w:bCs/>
+          <w:color w:val="000000" w:themeColor="text1"/>
+          <w:sz w:val="28"/>
+          <w:szCs w:val="28"/>
+          <w:lang w:val="ru-RU"/>
+        </w:rPr>
+        <w:t xml:space="preserve"> </w:t>
+      </w:r>
+      <w:r>
+        <w:rPr>
+          <w:color w:val="000000" w:themeColor="text1"/>
+          <w:sz w:val="28"/>
+          <w:lang w:val="ru-RU"/>
+        </w:rPr>
+        <w:t xml:space="preserve">классный дизайн, с фирменными цветами и </w:t>
       </w:r>
       <w:proofErr w:type="spellStart"/>
       <w:r>
         <w:rPr>
-          <w:rFonts w:ascii="Times New Roman" w:eastAsia="Times New Roman" w:hAnsi="Times New Roman" w:cs="Times New Roman"/>
-          <w:color w:val="000000" w:themeColor="text1"/>
-          <w:sz w:val="28"/>
-          <w:lang w:val="ru-RU" w:eastAsia="ru-BY"/>
-        </w:rPr>
-        <w:t>тестовго</w:t>
+          <w:color w:val="000000" w:themeColor="text1"/>
+          <w:sz w:val="28"/>
+          <w:lang w:val="ru-RU"/>
+        </w:rPr>
+        <w:t>минималистичным</w:t>
       </w:r>
       <w:proofErr w:type="spellEnd"/>
       <w:r>
         <w:rPr>
-          <w:rFonts w:ascii="Times New Roman" w:eastAsia="Times New Roman" w:hAnsi="Times New Roman" w:cs="Times New Roman"/>
-          <w:color w:val="000000" w:themeColor="text1"/>
-          <w:sz w:val="28"/>
-          <w:lang w:val="ru-RU" w:eastAsia="ru-BY"/>
-        </w:rPr>
-        <w:t xml:space="preserve"> задания, после которого проходит отклик</w:t>
-      </w:r>
-    </w:p>
-    <w:p>
-      <w:pPr>
-        <w:spacing w:after="0" w:line="240" w:lineRule="auto"/>
+          <w:color w:val="000000" w:themeColor="text1"/>
+          <w:sz w:val="28"/>
+          <w:lang w:val="ru-RU"/>
+        </w:rPr>
+        <w:t xml:space="preserve"> стилем, а </w:t>
+      </w:r>
+      <w:proofErr w:type="gramStart"/>
+      <w:r>
+        <w:rPr>
+          <w:color w:val="000000" w:themeColor="text1"/>
+          <w:sz w:val="28"/>
+          <w:lang w:val="ru-RU"/>
+        </w:rPr>
+        <w:t>так же</w:t>
+      </w:r>
+      <w:proofErr w:type="gramEnd"/>
+      <w:r>
+        <w:rPr>
+          <w:color w:val="000000" w:themeColor="text1"/>
+          <w:sz w:val="28"/>
+          <w:lang w:val="ru-RU"/>
+        </w:rPr>
+        <w:t xml:space="preserve"> удобное ориентирование по платформе</w:t>
+      </w:r>
+    </w:p>
+    <w:p>
+      <w:pPr>
+        <w:pStyle w:val="a4"/>
+        <w:numPr>
+          <w:ilvl w:val="0"/>
+          <w:numId w:val="24"/>
+        </w:numPr>
+        <w:spacing w:before="0" w:beforeAutospacing="0" w:after="0" w:afterAutospacing="0"/>
         <w:jc w:val="both"/>
         <w:rPr>
-          <w:rFonts w:ascii="Times New Roman" w:eastAsia="Times New Roman" w:hAnsi="Times New Roman" w:cs="Times New Roman"/>
-          <w:color w:val="000000" w:themeColor="text1"/>
-          <w:sz w:val="28"/>
-          <w:lang w:val="ru-RU" w:eastAsia="ru-BY"/>
-        </w:rPr>
-      </w:pPr>
-      <w:r>
-        <w:rPr>
-          <w:rFonts w:ascii="Times New Roman" w:eastAsia="Times New Roman" w:hAnsi="Times New Roman" w:cs="Times New Roman"/>
-          <w:color w:val="000000" w:themeColor="text1"/>
-          <w:sz w:val="28"/>
-          <w:lang w:val="ru-RU" w:eastAsia="ru-BY"/>
-        </w:rPr>
-        <w:t xml:space="preserve">rabota.by – </w:t>
-      </w:r>
-      <w:r>
-        <w:rPr>
-          <w:rFonts w:ascii="Times New Roman" w:eastAsia="Times New Roman" w:hAnsi="Times New Roman" w:cs="Times New Roman"/>
-          <w:color w:val="000000" w:themeColor="text1"/>
-          <w:sz w:val="28"/>
-          <w:lang w:val="ru-RU" w:eastAsia="ru-BY"/>
-        </w:rPr>
-        <w:t xml:space="preserve">сопроводительное письмо отправляется удобно, но </w:t>
+          <w:bCs/>
+          <w:color w:val="000000" w:themeColor="text1"/>
+          <w:sz w:val="28"/>
+          <w:szCs w:val="28"/>
+          <w:lang w:val="ru-RU"/>
+        </w:rPr>
+      </w:pPr>
+      <w:r>
+        <w:rPr>
+          <w:bCs/>
+          <w:i/>
+          <w:color w:val="000000" w:themeColor="text1"/>
+          <w:sz w:val="28"/>
+          <w:szCs w:val="28"/>
+          <w:lang w:val="ru-RU"/>
+        </w:rPr>
+        <w:t>Отправка отклика на вакансию:</w:t>
+      </w:r>
+      <w:r>
+        <w:rPr>
+          <w:bCs/>
+          <w:color w:val="000000" w:themeColor="text1"/>
+          <w:sz w:val="28"/>
+          <w:szCs w:val="28"/>
+          <w:lang w:val="ru-RU"/>
+        </w:rPr>
+        <w:t xml:space="preserve"> </w:t>
+      </w:r>
+      <w:r>
+        <w:rPr>
+          <w:color w:val="000000" w:themeColor="text1"/>
+          <w:sz w:val="28"/>
+          <w:lang w:val="ru-RU"/>
+        </w:rPr>
+        <w:t xml:space="preserve">отклик отправляется напрямую рекрутеру, а </w:t>
+      </w:r>
+      <w:proofErr w:type="gramStart"/>
+      <w:r>
+        <w:rPr>
+          <w:color w:val="000000" w:themeColor="text1"/>
+          <w:sz w:val="28"/>
+          <w:lang w:val="ru-RU"/>
+        </w:rPr>
+        <w:t>так же</w:t>
+      </w:r>
+      <w:proofErr w:type="gramEnd"/>
+      <w:r>
+        <w:rPr>
+          <w:color w:val="000000" w:themeColor="text1"/>
+          <w:sz w:val="28"/>
+          <w:lang w:val="ru-RU"/>
+        </w:rPr>
+        <w:t xml:space="preserve"> рекрутер сам может предложить вам </w:t>
       </w:r>
       <w:proofErr w:type="spellStart"/>
       <w:r>
         <w:rPr>
-          <w:rFonts w:ascii="Times New Roman" w:eastAsia="Times New Roman" w:hAnsi="Times New Roman" w:cs="Times New Roman"/>
-          <w:color w:val="000000" w:themeColor="text1"/>
-          <w:sz w:val="28"/>
-          <w:lang w:val="ru-RU" w:eastAsia="ru-BY"/>
-        </w:rPr>
-        <w:t>резюмедолжно</w:t>
+          <w:color w:val="000000" w:themeColor="text1"/>
+          <w:sz w:val="28"/>
+          <w:lang w:val="ru-RU"/>
+        </w:rPr>
+        <w:t>оффер</w:t>
       </w:r>
       <w:proofErr w:type="spellEnd"/>
-      <w:r>
-        <w:rPr>
-          <w:rFonts w:ascii="Times New Roman" w:eastAsia="Times New Roman" w:hAnsi="Times New Roman" w:cs="Times New Roman"/>
-          <w:color w:val="000000" w:themeColor="text1"/>
-          <w:sz w:val="28"/>
-          <w:lang w:val="ru-RU" w:eastAsia="ru-BY"/>
-        </w:rPr>
-        <w:t xml:space="preserve"> быть создано на сайте, что является очень большим минусом</w:t>
-      </w:r>
-    </w:p>
-    <w:p>
-      <w:pPr>
-        <w:spacing w:after="0" w:line="240" w:lineRule="auto"/>
-        <w:jc w:val="both"/>
-        <w:rPr>
-          <w:rFonts w:ascii="Times New Roman" w:eastAsia="Times New Roman" w:hAnsi="Times New Roman" w:cs="Times New Roman"/>
-          <w:color w:val="000000" w:themeColor="text1"/>
-          <w:sz w:val="28"/>
-          <w:lang w:val="ru-RU" w:eastAsia="ru-BY"/>
-        </w:rPr>
-      </w:pPr>
-      <w:proofErr w:type="spellStart"/>
-      <w:r>
-        <w:rPr>
-          <w:rFonts w:ascii="Times New Roman" w:eastAsia="Times New Roman" w:hAnsi="Times New Roman" w:cs="Times New Roman"/>
-          <w:color w:val="000000" w:themeColor="text1"/>
-          <w:sz w:val="28"/>
-          <w:lang w:eastAsia="ru-BY"/>
-        </w:rPr>
-        <w:t>praca</w:t>
-      </w:r>
-      <w:proofErr w:type="spellEnd"/>
-      <w:r>
-        <w:rPr>
-          <w:rFonts w:ascii="Times New Roman" w:eastAsia="Times New Roman" w:hAnsi="Times New Roman" w:cs="Times New Roman"/>
-          <w:color w:val="000000" w:themeColor="text1"/>
-          <w:sz w:val="28"/>
-          <w:lang w:val="ru-RU" w:eastAsia="ru-BY"/>
-        </w:rPr>
-        <w:t>.</w:t>
-      </w:r>
-      <w:r>
-        <w:rPr>
-          <w:rFonts w:ascii="Times New Roman" w:eastAsia="Times New Roman" w:hAnsi="Times New Roman" w:cs="Times New Roman"/>
-          <w:color w:val="000000" w:themeColor="text1"/>
-          <w:sz w:val="28"/>
-          <w:lang w:eastAsia="ru-BY"/>
-        </w:rPr>
-        <w:t>by</w:t>
-      </w:r>
-      <w:r>
-        <w:rPr>
-          <w:rFonts w:ascii="Times New Roman" w:eastAsia="Times New Roman" w:hAnsi="Times New Roman" w:cs="Times New Roman"/>
-          <w:color w:val="000000" w:themeColor="text1"/>
-          <w:sz w:val="28"/>
-          <w:lang w:val="ru-RU" w:eastAsia="ru-BY"/>
-        </w:rPr>
-        <w:t xml:space="preserve"> – </w:t>
-      </w:r>
-      <w:r>
-        <w:rPr>
-          <w:rFonts w:ascii="Times New Roman" w:eastAsia="Times New Roman" w:hAnsi="Times New Roman" w:cs="Times New Roman"/>
-          <w:color w:val="000000" w:themeColor="text1"/>
-          <w:sz w:val="28"/>
-          <w:lang w:val="ru-RU" w:eastAsia="ru-BY"/>
-        </w:rPr>
-        <w:t>схожая ситуация с предыдущим сайтом</w:t>
-      </w:r>
-    </w:p>
-    <w:p>
-      <w:pPr>
-        <w:spacing w:after="0" w:line="240" w:lineRule="auto"/>
-        <w:jc w:val="both"/>
-        <w:rPr>
-          <w:rFonts w:ascii="Times New Roman" w:eastAsia="Times New Roman" w:hAnsi="Times New Roman" w:cs="Times New Roman"/>
-          <w:color w:val="000000" w:themeColor="text1"/>
-          <w:sz w:val="28"/>
-          <w:lang w:val="ru-RU" w:eastAsia="ru-BY"/>
-        </w:rPr>
-      </w:pPr>
-      <w:r>
-        <w:rPr>
-          <w:rFonts w:ascii="Times New Roman" w:eastAsia="Times New Roman" w:hAnsi="Times New Roman" w:cs="Times New Roman"/>
-          <w:color w:val="000000" w:themeColor="text1"/>
-          <w:sz w:val="28"/>
-          <w:lang w:eastAsia="ru-BY"/>
-        </w:rPr>
-        <w:t>l</w:t>
-      </w:r>
-      <w:r>
-        <w:rPr>
-          <w:rFonts w:ascii="Times New Roman" w:eastAsia="Times New Roman" w:hAnsi="Times New Roman" w:cs="Times New Roman"/>
-          <w:color w:val="000000" w:themeColor="text1"/>
-          <w:sz w:val="28"/>
-          <w:lang w:val="ru-RU" w:eastAsia="ru-BY"/>
-        </w:rPr>
-        <w:t>inkedin.com –</w:t>
-      </w:r>
-      <w:r>
-        <w:rPr>
-          <w:rFonts w:ascii="Times New Roman" w:eastAsia="Times New Roman" w:hAnsi="Times New Roman" w:cs="Times New Roman"/>
-          <w:color w:val="000000" w:themeColor="text1"/>
-          <w:sz w:val="28"/>
-          <w:lang w:val="ru-RU" w:eastAsia="ru-BY"/>
-        </w:rPr>
-        <w:t xml:space="preserve"> резюме прямо в профиле, так что можно сразу и искать, и быть найденным</w:t>
-      </w:r>
     </w:p>
     <w:p>
       <w:pPr>
@@ -3080,6 +3264,7 @@
           <w:noProof/>
           <w:lang w:val="en-US" w:eastAsia="en-US"/>
         </w:rPr>
+        <w:lastRenderedPageBreak/>
         <w:drawing>
           <wp:inline distT="0" distB="0" distL="0" distR="0" wp14:anchorId="4D90C846" wp14:editId="2B399DA6">
             <wp:extent cx="5715635" cy="2682556"/>
@@ -3182,7 +3367,6 @@
           <w:noProof/>
           <w:lang w:val="en-US" w:eastAsia="en-US"/>
         </w:rPr>
-        <w:lastRenderedPageBreak/>
         <w:drawing>
           <wp:inline distT="0" distB="0" distL="0" distR="0" wp14:anchorId="0A50A24A" wp14:editId="748CDE69">
             <wp:extent cx="6065520" cy="2918460"/>
@@ -3279,6 +3463,7 @@
           <w:noProof/>
           <w:lang w:val="en-US" w:eastAsia="en-US"/>
         </w:rPr>
+        <w:lastRenderedPageBreak/>
         <w:drawing>
           <wp:inline distT="0" distB="0" distL="0" distR="0" wp14:anchorId="4E508FCD" wp14:editId="40165A3D">
             <wp:extent cx="6035040" cy="2834640"/>
@@ -3375,7 +3560,6 @@
           <w:noProof/>
           <w:lang w:val="en-US" w:eastAsia="en-US"/>
         </w:rPr>
-        <w:lastRenderedPageBreak/>
         <w:drawing>
           <wp:inline distT="0" distB="0" distL="0" distR="0" wp14:anchorId="3ED101CE" wp14:editId="7BCD7999">
             <wp:extent cx="6050280" cy="2918460"/>
@@ -3464,8 +3648,6 @@
         </w:rPr>
         <w:t>i</w:t>
       </w:r>
-      <w:bookmarkStart w:id="0" w:name="_GoBack"/>
-      <w:bookmarkEnd w:id="0"/>
       <w:r>
         <w:rPr>
           <w:bCs/>
@@ -3594,6 +3776,7 @@
           <w:szCs w:val="28"/>
           <w:shd w:val="clear" w:color="auto" w:fill="FFFFFF"/>
         </w:rPr>
+        <w:lastRenderedPageBreak/>
         <w:t>Расширенная информ</w:t>
       </w:r>
       <w:r>
@@ -3780,7 +3963,6 @@
           <w:szCs w:val="28"/>
           <w:lang w:val="ru-RU"/>
         </w:rPr>
-        <w:lastRenderedPageBreak/>
         <w:t xml:space="preserve">Задание 5. </w:t>
       </w:r>
       <w:r>
@@ -3857,13 +4039,23 @@
           <w:lang w:val="ru-RU"/>
         </w:rPr>
       </w:pPr>
-      <w:r>
-        <w:rPr>
-          <w:sz w:val="28"/>
-          <w:szCs w:val="28"/>
-          <w:lang w:val="ru-RU"/>
-        </w:rPr>
-        <w:t>https://www.figma.com/file/imRGnxVYi4Tp2677f2yCGH/Lab2_1?type=design&amp;node-id=0%3A1&amp;mode=design&amp;t=lFlYbwnwcINKyAH7-1</w:t>
+      <w:bookmarkStart w:id="0" w:name="_GoBack"/>
+      <w:r>
+        <w:rPr>
+          <w:sz w:val="28"/>
+          <w:szCs w:val="28"/>
+          <w:lang w:val="ru-RU"/>
+        </w:rPr>
+        <w:t>https</w:t>
+      </w:r>
+      <w:bookmarkEnd w:id="0"/>
+      <w:r>
+        <w:rPr>
+          <w:sz w:val="28"/>
+          <w:szCs w:val="28"/>
+          <w:lang w:val="ru-RU"/>
+        </w:rPr>
+        <w:t>://www.figma.com/file/imRGnxVYi4Tp2677f2yCGH/Lab2_1?type=design&amp;node-id=0%3A1&amp;mode=design&amp;t=lFlYbwnwcINKyAH7-1</w:t>
       </w:r>
     </w:p>
     <w:p>
@@ -4332,6 +4524,119 @@
 <file path=word/numbering.xml><?xml version="1.0" encoding="utf-8"?>
 <w:numbering xmlns:wpc="http://schemas.microsoft.com/office/word/2010/wordprocessingCanvas" xmlns:cx="http://schemas.microsoft.com/office/drawing/2014/chartex" xmlns:cx1="http://schemas.microsoft.com/office/drawing/2015/9/8/chartex" xmlns:mc="http://schemas.openxmlformats.org/markup-compatibility/2006" xmlns:o="urn:schemas-microsoft-com:office:office" xmlns:r="http://schemas.openxmlformats.org/officeDocument/2006/relationships" xmlns:m="http://schemas.openxmlformats.org/officeDocument/2006/math" xmlns:v="urn:schemas-microsoft-com:vml" xmlns:wp14="http://schemas.microsoft.com/office/word/2010/wordprocessingDrawing" xmlns:wp="http://schemas.openxmlformats.org/drawingml/2006/wordprocessingDrawing" xmlns:w10="urn:schemas-microsoft-com:office:word" xmlns:w="http://schemas.openxmlformats.org/wordprocessingml/2006/main" xmlns:w14="http://schemas.microsoft.com/office/word/2010/wordml" xmlns:w15="http://schemas.microsoft.com/office/word/2012/wordml" xmlns:w16se="http://schemas.microsoft.com/office/word/2015/wordml/symex" xmlns:wpg="http://schemas.microsoft.com/office/word/2010/wordprocessingGroup" xmlns:wpi="http://schemas.microsoft.com/office/word/2010/wordprocessingInk" xmlns:wne="http://schemas.microsoft.com/office/word/2006/wordml" xmlns:wps="http://schemas.microsoft.com/office/word/2010/wordprocessingShape" mc:Ignorable="w14 w15 w16se wp14">
   <w:abstractNum w:abstractNumId="0" w15:restartNumberingAfterBreak="0">
+    <w:nsid w:val="016529FD"/>
+    <w:multiLevelType w:val="hybridMultilevel"/>
+    <w:tmpl w:val="242028D2"/>
+    <w:lvl w:ilvl="0" w:tplc="04090001">
+      <w:start w:val="1"/>
+      <w:numFmt w:val="bullet"/>
+      <w:lvlText w:val=""/>
+      <w:lvlJc w:val="left"/>
+      <w:pPr>
+        <w:ind w:left="1440" w:hanging="360"/>
+      </w:pPr>
+      <w:rPr>
+        <w:rFonts w:ascii="Symbol" w:hAnsi="Symbol" w:hint="default"/>
+      </w:rPr>
+    </w:lvl>
+    <w:lvl w:ilvl="1" w:tplc="04090003" w:tentative="1">
+      <w:start w:val="1"/>
+      <w:numFmt w:val="bullet"/>
+      <w:lvlText w:val="o"/>
+      <w:lvlJc w:val="left"/>
+      <w:pPr>
+        <w:ind w:left="2160" w:hanging="360"/>
+      </w:pPr>
+      <w:rPr>
+        <w:rFonts w:ascii="Courier New" w:hAnsi="Courier New" w:cs="Courier New" w:hint="default"/>
+      </w:rPr>
+    </w:lvl>
+    <w:lvl w:ilvl="2" w:tplc="04090005" w:tentative="1">
+      <w:start w:val="1"/>
+      <w:numFmt w:val="bullet"/>
+      <w:lvlText w:val=""/>
+      <w:lvlJc w:val="left"/>
+      <w:pPr>
+        <w:ind w:left="2880" w:hanging="360"/>
+      </w:pPr>
+      <w:rPr>
+        <w:rFonts w:ascii="Wingdings" w:hAnsi="Wingdings" w:hint="default"/>
+      </w:rPr>
+    </w:lvl>
+    <w:lvl w:ilvl="3" w:tplc="04090001" w:tentative="1">
+      <w:start w:val="1"/>
+      <w:numFmt w:val="bullet"/>
+      <w:lvlText w:val=""/>
+      <w:lvlJc w:val="left"/>
+      <w:pPr>
+        <w:ind w:left="3600" w:hanging="360"/>
+      </w:pPr>
+      <w:rPr>
+        <w:rFonts w:ascii="Symbol" w:hAnsi="Symbol" w:hint="default"/>
+      </w:rPr>
+    </w:lvl>
+    <w:lvl w:ilvl="4" w:tplc="04090003" w:tentative="1">
+      <w:start w:val="1"/>
+      <w:numFmt w:val="bullet"/>
+      <w:lvlText w:val="o"/>
+      <w:lvlJc w:val="left"/>
+      <w:pPr>
+        <w:ind w:left="4320" w:hanging="360"/>
+      </w:pPr>
+      <w:rPr>
+        <w:rFonts w:ascii="Courier New" w:hAnsi="Courier New" w:cs="Courier New" w:hint="default"/>
+      </w:rPr>
+    </w:lvl>
+    <w:lvl w:ilvl="5" w:tplc="04090005" w:tentative="1">
+      <w:start w:val="1"/>
+      <w:numFmt w:val="bullet"/>
+      <w:lvlText w:val=""/>
+      <w:lvlJc w:val="left"/>
+      <w:pPr>
+        <w:ind w:left="5040" w:hanging="360"/>
+      </w:pPr>
+      <w:rPr>
+        <w:rFonts w:ascii="Wingdings" w:hAnsi="Wingdings" w:hint="default"/>
+      </w:rPr>
+    </w:lvl>
+    <w:lvl w:ilvl="6" w:tplc="04090001" w:tentative="1">
+      <w:start w:val="1"/>
+      <w:numFmt w:val="bullet"/>
+      <w:lvlText w:val=""/>
+      <w:lvlJc w:val="left"/>
+      <w:pPr>
+        <w:ind w:left="5760" w:hanging="360"/>
+      </w:pPr>
+      <w:rPr>
+        <w:rFonts w:ascii="Symbol" w:hAnsi="Symbol" w:hint="default"/>
+      </w:rPr>
+    </w:lvl>
+    <w:lvl w:ilvl="7" w:tplc="04090003" w:tentative="1">
+      <w:start w:val="1"/>
+      <w:numFmt w:val="bullet"/>
+      <w:lvlText w:val="o"/>
+      <w:lvlJc w:val="left"/>
+      <w:pPr>
+        <w:ind w:left="6480" w:hanging="360"/>
+      </w:pPr>
+      <w:rPr>
+        <w:rFonts w:ascii="Courier New" w:hAnsi="Courier New" w:cs="Courier New" w:hint="default"/>
+      </w:rPr>
+    </w:lvl>
+    <w:lvl w:ilvl="8" w:tplc="04090005" w:tentative="1">
+      <w:start w:val="1"/>
+      <w:numFmt w:val="bullet"/>
+      <w:lvlText w:val=""/>
+      <w:lvlJc w:val="left"/>
+      <w:pPr>
+        <w:ind w:left="7200" w:hanging="360"/>
+      </w:pPr>
+      <w:rPr>
+        <w:rFonts w:ascii="Wingdings" w:hAnsi="Wingdings" w:hint="default"/>
+      </w:rPr>
+    </w:lvl>
+  </w:abstractNum>
+  <w:abstractNum w:abstractNumId="1" w15:restartNumberingAfterBreak="0">
     <w:nsid w:val="0EB151FC"/>
     <w:multiLevelType w:val="multilevel"/>
     <w:tmpl w:val="06F2EC20"/>
@@ -4480,7 +4785,7 @@
       </w:rPr>
     </w:lvl>
   </w:abstractNum>
-  <w:abstractNum w:abstractNumId="1" w15:restartNumberingAfterBreak="0">
+  <w:abstractNum w:abstractNumId="2" w15:restartNumberingAfterBreak="0">
     <w:nsid w:val="10AE0552"/>
     <w:multiLevelType w:val="hybridMultilevel"/>
     <w:tmpl w:val="17E88EF6"/>
@@ -4566,7 +4871,120 @@
       </w:pPr>
     </w:lvl>
   </w:abstractNum>
-  <w:abstractNum w:abstractNumId="2" w15:restartNumberingAfterBreak="0">
+  <w:abstractNum w:abstractNumId="3" w15:restartNumberingAfterBreak="0">
+    <w:nsid w:val="14E96D11"/>
+    <w:multiLevelType w:val="hybridMultilevel"/>
+    <w:tmpl w:val="F64ED05E"/>
+    <w:lvl w:ilvl="0" w:tplc="04090001">
+      <w:start w:val="1"/>
+      <w:numFmt w:val="bullet"/>
+      <w:lvlText w:val=""/>
+      <w:lvlJc w:val="left"/>
+      <w:pPr>
+        <w:ind w:left="1440" w:hanging="360"/>
+      </w:pPr>
+      <w:rPr>
+        <w:rFonts w:ascii="Symbol" w:hAnsi="Symbol" w:hint="default"/>
+      </w:rPr>
+    </w:lvl>
+    <w:lvl w:ilvl="1" w:tplc="04090003" w:tentative="1">
+      <w:start w:val="1"/>
+      <w:numFmt w:val="bullet"/>
+      <w:lvlText w:val="o"/>
+      <w:lvlJc w:val="left"/>
+      <w:pPr>
+        <w:ind w:left="2160" w:hanging="360"/>
+      </w:pPr>
+      <w:rPr>
+        <w:rFonts w:ascii="Courier New" w:hAnsi="Courier New" w:cs="Courier New" w:hint="default"/>
+      </w:rPr>
+    </w:lvl>
+    <w:lvl w:ilvl="2" w:tplc="04090005" w:tentative="1">
+      <w:start w:val="1"/>
+      <w:numFmt w:val="bullet"/>
+      <w:lvlText w:val=""/>
+      <w:lvlJc w:val="left"/>
+      <w:pPr>
+        <w:ind w:left="2880" w:hanging="360"/>
+      </w:pPr>
+      <w:rPr>
+        <w:rFonts w:ascii="Wingdings" w:hAnsi="Wingdings" w:hint="default"/>
+      </w:rPr>
+    </w:lvl>
+    <w:lvl w:ilvl="3" w:tplc="04090001" w:tentative="1">
+      <w:start w:val="1"/>
+      <w:numFmt w:val="bullet"/>
+      <w:lvlText w:val=""/>
+      <w:lvlJc w:val="left"/>
+      <w:pPr>
+        <w:ind w:left="3600" w:hanging="360"/>
+      </w:pPr>
+      <w:rPr>
+        <w:rFonts w:ascii="Symbol" w:hAnsi="Symbol" w:hint="default"/>
+      </w:rPr>
+    </w:lvl>
+    <w:lvl w:ilvl="4" w:tplc="04090003" w:tentative="1">
+      <w:start w:val="1"/>
+      <w:numFmt w:val="bullet"/>
+      <w:lvlText w:val="o"/>
+      <w:lvlJc w:val="left"/>
+      <w:pPr>
+        <w:ind w:left="4320" w:hanging="360"/>
+      </w:pPr>
+      <w:rPr>
+        <w:rFonts w:ascii="Courier New" w:hAnsi="Courier New" w:cs="Courier New" w:hint="default"/>
+      </w:rPr>
+    </w:lvl>
+    <w:lvl w:ilvl="5" w:tplc="04090005" w:tentative="1">
+      <w:start w:val="1"/>
+      <w:numFmt w:val="bullet"/>
+      <w:lvlText w:val=""/>
+      <w:lvlJc w:val="left"/>
+      <w:pPr>
+        <w:ind w:left="5040" w:hanging="360"/>
+      </w:pPr>
+      <w:rPr>
+        <w:rFonts w:ascii="Wingdings" w:hAnsi="Wingdings" w:hint="default"/>
+      </w:rPr>
+    </w:lvl>
+    <w:lvl w:ilvl="6" w:tplc="04090001" w:tentative="1">
+      <w:start w:val="1"/>
+      <w:numFmt w:val="bullet"/>
+      <w:lvlText w:val=""/>
+      <w:lvlJc w:val="left"/>
+      <w:pPr>
+        <w:ind w:left="5760" w:hanging="360"/>
+      </w:pPr>
+      <w:rPr>
+        <w:rFonts w:ascii="Symbol" w:hAnsi="Symbol" w:hint="default"/>
+      </w:rPr>
+    </w:lvl>
+    <w:lvl w:ilvl="7" w:tplc="04090003" w:tentative="1">
+      <w:start w:val="1"/>
+      <w:numFmt w:val="bullet"/>
+      <w:lvlText w:val="o"/>
+      <w:lvlJc w:val="left"/>
+      <w:pPr>
+        <w:ind w:left="6480" w:hanging="360"/>
+      </w:pPr>
+      <w:rPr>
+        <w:rFonts w:ascii="Courier New" w:hAnsi="Courier New" w:cs="Courier New" w:hint="default"/>
+      </w:rPr>
+    </w:lvl>
+    <w:lvl w:ilvl="8" w:tplc="04090005" w:tentative="1">
+      <w:start w:val="1"/>
+      <w:numFmt w:val="bullet"/>
+      <w:lvlText w:val=""/>
+      <w:lvlJc w:val="left"/>
+      <w:pPr>
+        <w:ind w:left="7200" w:hanging="360"/>
+      </w:pPr>
+      <w:rPr>
+        <w:rFonts w:ascii="Wingdings" w:hAnsi="Wingdings" w:hint="default"/>
+      </w:rPr>
+    </w:lvl>
+  </w:abstractNum>
+  <w:abstractNum w:abstractNumId="4" w15:restartNumberingAfterBreak="0">
     <w:nsid w:val="168366EA"/>
     <w:multiLevelType w:val="multilevel"/>
     <w:tmpl w:val="EDCADCF6"/>
@@ -4715,7 +5133,210 @@
       </w:rPr>
     </w:lvl>
   </w:abstractNum>
-  <w:abstractNum w:abstractNumId="3" w15:restartNumberingAfterBreak="0">
+  <w:abstractNum w:abstractNumId="5" w15:restartNumberingAfterBreak="0">
+    <w:nsid w:val="1818030B"/>
+    <w:multiLevelType w:val="hybridMultilevel"/>
+    <w:tmpl w:val="EFD66D38"/>
+    <w:lvl w:ilvl="0" w:tplc="04090001">
+      <w:start w:val="1"/>
+      <w:numFmt w:val="bullet"/>
+      <w:lvlText w:val=""/>
+      <w:lvlJc w:val="left"/>
+      <w:pPr>
+        <w:ind w:left="1440" w:hanging="360"/>
+      </w:pPr>
+      <w:rPr>
+        <w:rFonts w:ascii="Symbol" w:hAnsi="Symbol" w:hint="default"/>
+      </w:rPr>
+    </w:lvl>
+    <w:lvl w:ilvl="1" w:tplc="04090003" w:tentative="1">
+      <w:start w:val="1"/>
+      <w:numFmt w:val="bullet"/>
+      <w:lvlText w:val="o"/>
+      <w:lvlJc w:val="left"/>
+      <w:pPr>
+        <w:ind w:left="2160" w:hanging="360"/>
+      </w:pPr>
+      <w:rPr>
+        <w:rFonts w:ascii="Courier New" w:hAnsi="Courier New" w:cs="Courier New" w:hint="default"/>
+      </w:rPr>
+    </w:lvl>
+    <w:lvl w:ilvl="2" w:tplc="04090005" w:tentative="1">
+      <w:start w:val="1"/>
+      <w:numFmt w:val="bullet"/>
+      <w:lvlText w:val=""/>
+      <w:lvlJc w:val="left"/>
+      <w:pPr>
+        <w:ind w:left="2880" w:hanging="360"/>
+      </w:pPr>
+      <w:rPr>
+        <w:rFonts w:ascii="Wingdings" w:hAnsi="Wingdings" w:hint="default"/>
+      </w:rPr>
+    </w:lvl>
+    <w:lvl w:ilvl="3" w:tplc="04090001" w:tentative="1">
+      <w:start w:val="1"/>
+      <w:numFmt w:val="bullet"/>
+      <w:lvlText w:val=""/>
+      <w:lvlJc w:val="left"/>
+      <w:pPr>
+        <w:ind w:left="3600" w:hanging="360"/>
+      </w:pPr>
+      <w:rPr>
+        <w:rFonts w:ascii="Symbol" w:hAnsi="Symbol" w:hint="default"/>
+      </w:rPr>
+    </w:lvl>
+    <w:lvl w:ilvl="4" w:tplc="04090003" w:tentative="1">
+      <w:start w:val="1"/>
+      <w:numFmt w:val="bullet"/>
+      <w:lvlText w:val="o"/>
+      <w:lvlJc w:val="left"/>
+      <w:pPr>
+        <w:ind w:left="4320" w:hanging="360"/>
+      </w:pPr>
+      <w:rPr>
+        <w:rFonts w:ascii="Courier New" w:hAnsi="Courier New" w:cs="Courier New" w:hint="default"/>
+      </w:rPr>
+    </w:lvl>
+    <w:lvl w:ilvl="5" w:tplc="04090005" w:tentative="1">
+      <w:start w:val="1"/>
+      <w:numFmt w:val="bullet"/>
+      <w:lvlText w:val=""/>
+      <w:lvlJc w:val="left"/>
+      <w:pPr>
+        <w:ind w:left="5040" w:hanging="360"/>
+      </w:pPr>
+      <w:rPr>
+        <w:rFonts w:ascii="Wingdings" w:hAnsi="Wingdings" w:hint="default"/>
+      </w:rPr>
+    </w:lvl>
+    <w:lvl w:ilvl="6" w:tplc="04090001" w:tentative="1">
+      <w:start w:val="1"/>
+      <w:numFmt w:val="bullet"/>
+      <w:lvlText w:val=""/>
+      <w:lvlJc w:val="left"/>
+      <w:pPr>
+        <w:ind w:left="5760" w:hanging="360"/>
+      </w:pPr>
+      <w:rPr>
+        <w:rFonts w:ascii="Symbol" w:hAnsi="Symbol" w:hint="default"/>
+      </w:rPr>
+    </w:lvl>
+    <w:lvl w:ilvl="7" w:tplc="04090003" w:tentative="1">
+      <w:start w:val="1"/>
+      <w:numFmt w:val="bullet"/>
+      <w:lvlText w:val="o"/>
+      <w:lvlJc w:val="left"/>
+      <w:pPr>
+        <w:ind w:left="6480" w:hanging="360"/>
+      </w:pPr>
+      <w:rPr>
+        <w:rFonts w:ascii="Courier New" w:hAnsi="Courier New" w:cs="Courier New" w:hint="default"/>
+      </w:rPr>
+    </w:lvl>
+    <w:lvl w:ilvl="8" w:tplc="04090005" w:tentative="1">
+      <w:start w:val="1"/>
+      <w:numFmt w:val="bullet"/>
+      <w:lvlText w:val=""/>
+      <w:lvlJc w:val="left"/>
+      <w:pPr>
+        <w:ind w:left="7200" w:hanging="360"/>
+      </w:pPr>
+      <w:rPr>
+        <w:rFonts w:ascii="Wingdings" w:hAnsi="Wingdings" w:hint="default"/>
+      </w:rPr>
+    </w:lvl>
+  </w:abstractNum>
+  <w:abstractNum w:abstractNumId="6" w15:restartNumberingAfterBreak="0">
+    <w:nsid w:val="19E05DD4"/>
+    <w:multiLevelType w:val="hybridMultilevel"/>
+    <w:tmpl w:val="87069150"/>
+    <w:lvl w:ilvl="0" w:tplc="488EE384">
+      <w:start w:val="1"/>
+      <w:numFmt w:val="decimal"/>
+      <w:lvlText w:val="%1)"/>
+      <w:lvlJc w:val="left"/>
+      <w:pPr>
+        <w:ind w:left="720" w:hanging="360"/>
+      </w:pPr>
+      <w:rPr>
+        <w:rFonts w:hint="default"/>
+        <w:i/>
+      </w:rPr>
+    </w:lvl>
+    <w:lvl w:ilvl="1" w:tplc="04090019" w:tentative="1">
+      <w:start w:val="1"/>
+      <w:numFmt w:val="lowerLetter"/>
+      <w:lvlText w:val="%2."/>
+      <w:lvlJc w:val="left"/>
+      <w:pPr>
+        <w:ind w:left="1440" w:hanging="360"/>
+      </w:pPr>
+    </w:lvl>
+    <w:lvl w:ilvl="2" w:tplc="0409001B" w:tentative="1">
+      <w:start w:val="1"/>
+      <w:numFmt w:val="lowerRoman"/>
+      <w:lvlText w:val="%3."/>
+      <w:lvlJc w:val="right"/>
+      <w:pPr>
+        <w:ind w:left="2160" w:hanging="180"/>
+      </w:pPr>
+    </w:lvl>
+    <w:lvl w:ilvl="3" w:tplc="0409000F" w:tentative="1">
+      <w:start w:val="1"/>
+      <w:numFmt w:val="decimal"/>
+      <w:lvlText w:val="%4."/>
+      <w:lvlJc w:val="left"/>
+      <w:pPr>
+        <w:ind w:left="2880" w:hanging="360"/>
+      </w:pPr>
+    </w:lvl>
+    <w:lvl w:ilvl="4" w:tplc="04090019" w:tentative="1">
+      <w:start w:val="1"/>
+      <w:numFmt w:val="lowerLetter"/>
+      <w:lvlText w:val="%5."/>
+      <w:lvlJc w:val="left"/>
+      <w:pPr>
+        <w:ind w:left="3600" w:hanging="360"/>
+      </w:pPr>
+    </w:lvl>
+    <w:lvl w:ilvl="5" w:tplc="0409001B" w:tentative="1">
+      <w:start w:val="1"/>
+      <w:numFmt w:val="lowerRoman"/>
+      <w:lvlText w:val="%6."/>
+      <w:lvlJc w:val="right"/>
+      <w:pPr>
+        <w:ind w:left="4320" w:hanging="180"/>
+      </w:pPr>
+    </w:lvl>
+    <w:lvl w:ilvl="6" w:tplc="0409000F" w:tentative="1">
+      <w:start w:val="1"/>
+      <w:numFmt w:val="decimal"/>
+      <w:lvlText w:val="%7."/>
+      <w:lvlJc w:val="left"/>
+      <w:pPr>
+        <w:ind w:left="5040" w:hanging="360"/>
+      </w:pPr>
+    </w:lvl>
+    <w:lvl w:ilvl="7" w:tplc="04090019" w:tentative="1">
+      <w:start w:val="1"/>
+      <w:numFmt w:val="lowerLetter"/>
+      <w:lvlText w:val="%8."/>
+      <w:lvlJc w:val="left"/>
+      <w:pPr>
+        <w:ind w:left="5760" w:hanging="360"/>
+      </w:pPr>
+    </w:lvl>
+    <w:lvl w:ilvl="8" w:tplc="0409001B" w:tentative="1">
+      <w:start w:val="1"/>
+      <w:numFmt w:val="lowerRoman"/>
+      <w:lvlText w:val="%9."/>
+      <w:lvlJc w:val="right"/>
+      <w:pPr>
+        <w:ind w:left="6480" w:hanging="180"/>
+      </w:pPr>
+    </w:lvl>
+  </w:abstractNum>
+  <w:abstractNum w:abstractNumId="7" w15:restartNumberingAfterBreak="0">
     <w:nsid w:val="1F496E27"/>
     <w:multiLevelType w:val="multilevel"/>
     <w:tmpl w:val="2DFC9640"/>
@@ -4864,7 +5485,96 @@
       </w:rPr>
     </w:lvl>
   </w:abstractNum>
-  <w:abstractNum w:abstractNumId="4" w15:restartNumberingAfterBreak="0">
+  <w:abstractNum w:abstractNumId="8" w15:restartNumberingAfterBreak="0">
+    <w:nsid w:val="22B1200A"/>
+    <w:multiLevelType w:val="hybridMultilevel"/>
+    <w:tmpl w:val="9364D410"/>
+    <w:lvl w:ilvl="0" w:tplc="04090001">
+      <w:start w:val="1"/>
+      <w:numFmt w:val="bullet"/>
+      <w:lvlText w:val=""/>
+      <w:lvlJc w:val="left"/>
+      <w:pPr>
+        <w:ind w:left="1440" w:hanging="360"/>
+      </w:pPr>
+      <w:rPr>
+        <w:rFonts w:ascii="Symbol" w:hAnsi="Symbol" w:hint="default"/>
+      </w:rPr>
+    </w:lvl>
+    <w:lvl w:ilvl="1" w:tplc="04090019" w:tentative="1">
+      <w:start w:val="1"/>
+      <w:numFmt w:val="lowerLetter"/>
+      <w:lvlText w:val="%2."/>
+      <w:lvlJc w:val="left"/>
+      <w:pPr>
+        <w:ind w:left="2160" w:hanging="360"/>
+      </w:pPr>
+    </w:lvl>
+    <w:lvl w:ilvl="2" w:tplc="0409001B" w:tentative="1">
+      <w:start w:val="1"/>
+      <w:numFmt w:val="lowerRoman"/>
+      <w:lvlText w:val="%3."/>
+      <w:lvlJc w:val="right"/>
+      <w:pPr>
+        <w:ind w:left="2880" w:hanging="180"/>
+      </w:pPr>
+    </w:lvl>
+    <w:lvl w:ilvl="3" w:tplc="0409000F" w:tentative="1">
+      <w:start w:val="1"/>
+      <w:numFmt w:val="decimal"/>
+      <w:lvlText w:val="%4."/>
+      <w:lvlJc w:val="left"/>
+      <w:pPr>
+        <w:ind w:left="3600" w:hanging="360"/>
+      </w:pPr>
+    </w:lvl>
+    <w:lvl w:ilvl="4" w:tplc="04090019" w:tentative="1">
+      <w:start w:val="1"/>
+      <w:numFmt w:val="lowerLetter"/>
+      <w:lvlText w:val="%5."/>
+      <w:lvlJc w:val="left"/>
+      <w:pPr>
+        <w:ind w:left="4320" w:hanging="360"/>
+      </w:pPr>
+    </w:lvl>
+    <w:lvl w:ilvl="5" w:tplc="0409001B" w:tentative="1">
+      <w:start w:val="1"/>
+      <w:numFmt w:val="lowerRoman"/>
+      <w:lvlText w:val="%6."/>
+      <w:lvlJc w:val="right"/>
+      <w:pPr>
+        <w:ind w:left="5040" w:hanging="180"/>
+      </w:pPr>
+    </w:lvl>
+    <w:lvl w:ilvl="6" w:tplc="0409000F" w:tentative="1">
+      <w:start w:val="1"/>
+      <w:numFmt w:val="decimal"/>
+      <w:lvlText w:val="%7."/>
+      <w:lvlJc w:val="left"/>
+      <w:pPr>
+        <w:ind w:left="5760" w:hanging="360"/>
+      </w:pPr>
+    </w:lvl>
+    <w:lvl w:ilvl="7" w:tplc="04090019" w:tentative="1">
+      <w:start w:val="1"/>
+      <w:numFmt w:val="lowerLetter"/>
+      <w:lvlText w:val="%8."/>
+      <w:lvlJc w:val="left"/>
+      <w:pPr>
+        <w:ind w:left="6480" w:hanging="360"/>
+      </w:pPr>
+    </w:lvl>
+    <w:lvl w:ilvl="8" w:tplc="0409001B" w:tentative="1">
+      <w:start w:val="1"/>
+      <w:numFmt w:val="lowerRoman"/>
+      <w:lvlText w:val="%9."/>
+      <w:lvlJc w:val="right"/>
+      <w:pPr>
+        <w:ind w:left="7200" w:hanging="180"/>
+      </w:pPr>
+    </w:lvl>
+  </w:abstractNum>
+  <w:abstractNum w:abstractNumId="9" w15:restartNumberingAfterBreak="0">
     <w:nsid w:val="26792B0B"/>
     <w:multiLevelType w:val="hybridMultilevel"/>
     <w:tmpl w:val="058E6E58"/>
@@ -4977,7 +5687,323 @@
       </w:rPr>
     </w:lvl>
   </w:abstractNum>
-  <w:abstractNum w:abstractNumId="5" w15:restartNumberingAfterBreak="0">
+  <w:abstractNum w:abstractNumId="10" w15:restartNumberingAfterBreak="0">
+    <w:nsid w:val="2D1E25A1"/>
+    <w:multiLevelType w:val="hybridMultilevel"/>
+    <w:tmpl w:val="A92A62DE"/>
+    <w:lvl w:ilvl="0" w:tplc="04090001">
+      <w:start w:val="1"/>
+      <w:numFmt w:val="bullet"/>
+      <w:lvlText w:val=""/>
+      <w:lvlJc w:val="left"/>
+      <w:pPr>
+        <w:ind w:left="1440" w:hanging="360"/>
+      </w:pPr>
+      <w:rPr>
+        <w:rFonts w:ascii="Symbol" w:hAnsi="Symbol" w:hint="default"/>
+      </w:rPr>
+    </w:lvl>
+    <w:lvl w:ilvl="1" w:tplc="04090003" w:tentative="1">
+      <w:start w:val="1"/>
+      <w:numFmt w:val="bullet"/>
+      <w:lvlText w:val="o"/>
+      <w:lvlJc w:val="left"/>
+      <w:pPr>
+        <w:ind w:left="2160" w:hanging="360"/>
+      </w:pPr>
+      <w:rPr>
+        <w:rFonts w:ascii="Courier New" w:hAnsi="Courier New" w:cs="Courier New" w:hint="default"/>
+      </w:rPr>
+    </w:lvl>
+    <w:lvl w:ilvl="2" w:tplc="04090005" w:tentative="1">
+      <w:start w:val="1"/>
+      <w:numFmt w:val="bullet"/>
+      <w:lvlText w:val=""/>
+      <w:lvlJc w:val="left"/>
+      <w:pPr>
+        <w:ind w:left="2880" w:hanging="360"/>
+      </w:pPr>
+      <w:rPr>
+        <w:rFonts w:ascii="Wingdings" w:hAnsi="Wingdings" w:hint="default"/>
+      </w:rPr>
+    </w:lvl>
+    <w:lvl w:ilvl="3" w:tplc="04090001" w:tentative="1">
+      <w:start w:val="1"/>
+      <w:numFmt w:val="bullet"/>
+      <w:lvlText w:val=""/>
+      <w:lvlJc w:val="left"/>
+      <w:pPr>
+        <w:ind w:left="3600" w:hanging="360"/>
+      </w:pPr>
+      <w:rPr>
+        <w:rFonts w:ascii="Symbol" w:hAnsi="Symbol" w:hint="default"/>
+      </w:rPr>
+    </w:lvl>
+    <w:lvl w:ilvl="4" w:tplc="04090003" w:tentative="1">
+      <w:start w:val="1"/>
+      <w:numFmt w:val="bullet"/>
+      <w:lvlText w:val="o"/>
+      <w:lvlJc w:val="left"/>
+      <w:pPr>
+        <w:ind w:left="4320" w:hanging="360"/>
+      </w:pPr>
+      <w:rPr>
+        <w:rFonts w:ascii="Courier New" w:hAnsi="Courier New" w:cs="Courier New" w:hint="default"/>
+      </w:rPr>
+    </w:lvl>
+    <w:lvl w:ilvl="5" w:tplc="04090005" w:tentative="1">
+      <w:start w:val="1"/>
+      <w:numFmt w:val="bullet"/>
+      <w:lvlText w:val=""/>
+      <w:lvlJc w:val="left"/>
+      <w:pPr>
+        <w:ind w:left="5040" w:hanging="360"/>
+      </w:pPr>
+      <w:rPr>
+        <w:rFonts w:ascii="Wingdings" w:hAnsi="Wingdings" w:hint="default"/>
+      </w:rPr>
+    </w:lvl>
+    <w:lvl w:ilvl="6" w:tplc="04090001" w:tentative="1">
+      <w:start w:val="1"/>
+      <w:numFmt w:val="bullet"/>
+      <w:lvlText w:val=""/>
+      <w:lvlJc w:val="left"/>
+      <w:pPr>
+        <w:ind w:left="5760" w:hanging="360"/>
+      </w:pPr>
+      <w:rPr>
+        <w:rFonts w:ascii="Symbol" w:hAnsi="Symbol" w:hint="default"/>
+      </w:rPr>
+    </w:lvl>
+    <w:lvl w:ilvl="7" w:tplc="04090003" w:tentative="1">
+      <w:start w:val="1"/>
+      <w:numFmt w:val="bullet"/>
+      <w:lvlText w:val="o"/>
+      <w:lvlJc w:val="left"/>
+      <w:pPr>
+        <w:ind w:left="6480" w:hanging="360"/>
+      </w:pPr>
+      <w:rPr>
+        <w:rFonts w:ascii="Courier New" w:hAnsi="Courier New" w:cs="Courier New" w:hint="default"/>
+      </w:rPr>
+    </w:lvl>
+    <w:lvl w:ilvl="8" w:tplc="04090005" w:tentative="1">
+      <w:start w:val="1"/>
+      <w:numFmt w:val="bullet"/>
+      <w:lvlText w:val=""/>
+      <w:lvlJc w:val="left"/>
+      <w:pPr>
+        <w:ind w:left="7200" w:hanging="360"/>
+      </w:pPr>
+      <w:rPr>
+        <w:rFonts w:ascii="Wingdings" w:hAnsi="Wingdings" w:hint="default"/>
+      </w:rPr>
+    </w:lvl>
+  </w:abstractNum>
+  <w:abstractNum w:abstractNumId="11" w15:restartNumberingAfterBreak="0">
+    <w:nsid w:val="37F74572"/>
+    <w:multiLevelType w:val="hybridMultilevel"/>
+    <w:tmpl w:val="C6CE78B6"/>
+    <w:lvl w:ilvl="0" w:tplc="04090001">
+      <w:start w:val="1"/>
+      <w:numFmt w:val="bullet"/>
+      <w:lvlText w:val=""/>
+      <w:lvlJc w:val="left"/>
+      <w:pPr>
+        <w:ind w:left="1440" w:hanging="360"/>
+      </w:pPr>
+      <w:rPr>
+        <w:rFonts w:ascii="Symbol" w:hAnsi="Symbol" w:hint="default"/>
+      </w:rPr>
+    </w:lvl>
+    <w:lvl w:ilvl="1" w:tplc="04090003" w:tentative="1">
+      <w:start w:val="1"/>
+      <w:numFmt w:val="bullet"/>
+      <w:lvlText w:val="o"/>
+      <w:lvlJc w:val="left"/>
+      <w:pPr>
+        <w:ind w:left="2160" w:hanging="360"/>
+      </w:pPr>
+      <w:rPr>
+        <w:rFonts w:ascii="Courier New" w:hAnsi="Courier New" w:cs="Courier New" w:hint="default"/>
+      </w:rPr>
+    </w:lvl>
+    <w:lvl w:ilvl="2" w:tplc="04090005" w:tentative="1">
+      <w:start w:val="1"/>
+      <w:numFmt w:val="bullet"/>
+      <w:lvlText w:val=""/>
+      <w:lvlJc w:val="left"/>
+      <w:pPr>
+        <w:ind w:left="2880" w:hanging="360"/>
+      </w:pPr>
+      <w:rPr>
+        <w:rFonts w:ascii="Wingdings" w:hAnsi="Wingdings" w:hint="default"/>
+      </w:rPr>
+    </w:lvl>
+    <w:lvl w:ilvl="3" w:tplc="04090001" w:tentative="1">
+      <w:start w:val="1"/>
+      <w:numFmt w:val="bullet"/>
+      <w:lvlText w:val=""/>
+      <w:lvlJc w:val="left"/>
+      <w:pPr>
+        <w:ind w:left="3600" w:hanging="360"/>
+      </w:pPr>
+      <w:rPr>
+        <w:rFonts w:ascii="Symbol" w:hAnsi="Symbol" w:hint="default"/>
+      </w:rPr>
+    </w:lvl>
+    <w:lvl w:ilvl="4" w:tplc="04090003" w:tentative="1">
+      <w:start w:val="1"/>
+      <w:numFmt w:val="bullet"/>
+      <w:lvlText w:val="o"/>
+      <w:lvlJc w:val="left"/>
+      <w:pPr>
+        <w:ind w:left="4320" w:hanging="360"/>
+      </w:pPr>
+      <w:rPr>
+        <w:rFonts w:ascii="Courier New" w:hAnsi="Courier New" w:cs="Courier New" w:hint="default"/>
+      </w:rPr>
+    </w:lvl>
+    <w:lvl w:ilvl="5" w:tplc="04090005" w:tentative="1">
+      <w:start w:val="1"/>
+      <w:numFmt w:val="bullet"/>
+      <w:lvlText w:val=""/>
+      <w:lvlJc w:val="left"/>
+      <w:pPr>
+        <w:ind w:left="5040" w:hanging="360"/>
+      </w:pPr>
+      <w:rPr>
+        <w:rFonts w:ascii="Wingdings" w:hAnsi="Wingdings" w:hint="default"/>
+      </w:rPr>
+    </w:lvl>
+    <w:lvl w:ilvl="6" w:tplc="04090001" w:tentative="1">
+      <w:start w:val="1"/>
+      <w:numFmt w:val="bullet"/>
+      <w:lvlText w:val=""/>
+      <w:lvlJc w:val="left"/>
+      <w:pPr>
+        <w:ind w:left="5760" w:hanging="360"/>
+      </w:pPr>
+      <w:rPr>
+        <w:rFonts w:ascii="Symbol" w:hAnsi="Symbol" w:hint="default"/>
+      </w:rPr>
+    </w:lvl>
+    <w:lvl w:ilvl="7" w:tplc="04090003" w:tentative="1">
+      <w:start w:val="1"/>
+      <w:numFmt w:val="bullet"/>
+      <w:lvlText w:val="o"/>
+      <w:lvlJc w:val="left"/>
+      <w:pPr>
+        <w:ind w:left="6480" w:hanging="360"/>
+      </w:pPr>
+      <w:rPr>
+        <w:rFonts w:ascii="Courier New" w:hAnsi="Courier New" w:cs="Courier New" w:hint="default"/>
+      </w:rPr>
+    </w:lvl>
+    <w:lvl w:ilvl="8" w:tplc="04090005" w:tentative="1">
+      <w:start w:val="1"/>
+      <w:numFmt w:val="bullet"/>
+      <w:lvlText w:val=""/>
+      <w:lvlJc w:val="left"/>
+      <w:pPr>
+        <w:ind w:left="7200" w:hanging="360"/>
+      </w:pPr>
+      <w:rPr>
+        <w:rFonts w:ascii="Wingdings" w:hAnsi="Wingdings" w:hint="default"/>
+      </w:rPr>
+    </w:lvl>
+  </w:abstractNum>
+  <w:abstractNum w:abstractNumId="12" w15:restartNumberingAfterBreak="0">
+    <w:nsid w:val="3F5F5523"/>
+    <w:multiLevelType w:val="hybridMultilevel"/>
+    <w:tmpl w:val="E0EC53CC"/>
+    <w:lvl w:ilvl="0" w:tplc="04090001">
+      <w:start w:val="1"/>
+      <w:numFmt w:val="bullet"/>
+      <w:lvlText w:val=""/>
+      <w:lvlJc w:val="left"/>
+      <w:pPr>
+        <w:ind w:left="1440" w:hanging="360"/>
+      </w:pPr>
+      <w:rPr>
+        <w:rFonts w:ascii="Symbol" w:hAnsi="Symbol" w:hint="default"/>
+        <w:i/>
+      </w:rPr>
+    </w:lvl>
+    <w:lvl w:ilvl="1" w:tplc="04090019" w:tentative="1">
+      <w:start w:val="1"/>
+      <w:numFmt w:val="lowerLetter"/>
+      <w:lvlText w:val="%2."/>
+      <w:lvlJc w:val="left"/>
+      <w:pPr>
+        <w:ind w:left="2160" w:hanging="360"/>
+      </w:pPr>
+    </w:lvl>
+    <w:lvl w:ilvl="2" w:tplc="0409001B" w:tentative="1">
+      <w:start w:val="1"/>
+      <w:numFmt w:val="lowerRoman"/>
+      <w:lvlText w:val="%3."/>
+      <w:lvlJc w:val="right"/>
+      <w:pPr>
+        <w:ind w:left="2880" w:hanging="180"/>
+      </w:pPr>
+    </w:lvl>
+    <w:lvl w:ilvl="3" w:tplc="0409000F" w:tentative="1">
+      <w:start w:val="1"/>
+      <w:numFmt w:val="decimal"/>
+      <w:lvlText w:val="%4."/>
+      <w:lvlJc w:val="left"/>
+      <w:pPr>
+        <w:ind w:left="3600" w:hanging="360"/>
+      </w:pPr>
+    </w:lvl>
+    <w:lvl w:ilvl="4" w:tplc="04090019" w:tentative="1">
+      <w:start w:val="1"/>
+      <w:numFmt w:val="lowerLetter"/>
+      <w:lvlText w:val="%5."/>
+      <w:lvlJc w:val="left"/>
+      <w:pPr>
+        <w:ind w:left="4320" w:hanging="360"/>
+      </w:pPr>
+    </w:lvl>
+    <w:lvl w:ilvl="5" w:tplc="0409001B" w:tentative="1">
+      <w:start w:val="1"/>
+      <w:numFmt w:val="lowerRoman"/>
+      <w:lvlText w:val="%6."/>
+      <w:lvlJc w:val="right"/>
+      <w:pPr>
+        <w:ind w:left="5040" w:hanging="180"/>
+      </w:pPr>
+    </w:lvl>
+    <w:lvl w:ilvl="6" w:tplc="0409000F" w:tentative="1">
+      <w:start w:val="1"/>
+      <w:numFmt w:val="decimal"/>
+      <w:lvlText w:val="%7."/>
+      <w:lvlJc w:val="left"/>
+      <w:pPr>
+        <w:ind w:left="5760" w:hanging="360"/>
+      </w:pPr>
+    </w:lvl>
+    <w:lvl w:ilvl="7" w:tplc="04090019" w:tentative="1">
+      <w:start w:val="1"/>
+      <w:numFmt w:val="lowerLetter"/>
+      <w:lvlText w:val="%8."/>
+      <w:lvlJc w:val="left"/>
+      <w:pPr>
+        <w:ind w:left="6480" w:hanging="360"/>
+      </w:pPr>
+    </w:lvl>
+    <w:lvl w:ilvl="8" w:tplc="0409001B" w:tentative="1">
+      <w:start w:val="1"/>
+      <w:numFmt w:val="lowerRoman"/>
+      <w:lvlText w:val="%9."/>
+      <w:lvlJc w:val="right"/>
+      <w:pPr>
+        <w:ind w:left="7200" w:hanging="180"/>
+      </w:pPr>
+    </w:lvl>
+  </w:abstractNum>
+  <w:abstractNum w:abstractNumId="13" w15:restartNumberingAfterBreak="0">
     <w:nsid w:val="40A23BDE"/>
     <w:multiLevelType w:val="hybridMultilevel"/>
     <w:tmpl w:val="D098EEC4"/>
@@ -5063,7 +6089,7 @@
       </w:pPr>
     </w:lvl>
   </w:abstractNum>
-  <w:abstractNum w:abstractNumId="6" w15:restartNumberingAfterBreak="0">
+  <w:abstractNum w:abstractNumId="14" w15:restartNumberingAfterBreak="0">
     <w:nsid w:val="5163195F"/>
     <w:multiLevelType w:val="hybridMultilevel"/>
     <w:tmpl w:val="CA9A079C"/>
@@ -5152,7 +6178,7 @@
       </w:pPr>
     </w:lvl>
   </w:abstractNum>
-  <w:abstractNum w:abstractNumId="7" w15:restartNumberingAfterBreak="0">
+  <w:abstractNum w:abstractNumId="15" w15:restartNumberingAfterBreak="0">
     <w:nsid w:val="578E30C8"/>
     <w:multiLevelType w:val="hybridMultilevel"/>
     <w:tmpl w:val="17E88EF6"/>
@@ -5238,7 +6264,7 @@
       </w:pPr>
     </w:lvl>
   </w:abstractNum>
-  <w:abstractNum w:abstractNumId="8" w15:restartNumberingAfterBreak="0">
+  <w:abstractNum w:abstractNumId="16" w15:restartNumberingAfterBreak="0">
     <w:nsid w:val="5E4D6E13"/>
     <w:multiLevelType w:val="hybridMultilevel"/>
     <w:tmpl w:val="17E88EF6"/>
@@ -5324,7 +6350,7 @@
       </w:pPr>
     </w:lvl>
   </w:abstractNum>
-  <w:abstractNum w:abstractNumId="9" w15:restartNumberingAfterBreak="0">
+  <w:abstractNum w:abstractNumId="17" w15:restartNumberingAfterBreak="0">
     <w:nsid w:val="5FCB27F9"/>
     <w:multiLevelType w:val="hybridMultilevel"/>
     <w:tmpl w:val="719E174E"/>
@@ -5437,7 +6463,7 @@
       </w:rPr>
     </w:lvl>
   </w:abstractNum>
-  <w:abstractNum w:abstractNumId="10" w15:restartNumberingAfterBreak="0">
+  <w:abstractNum w:abstractNumId="18" w15:restartNumberingAfterBreak="0">
     <w:nsid w:val="62A82055"/>
     <w:multiLevelType w:val="hybridMultilevel"/>
     <w:tmpl w:val="17E88EF6"/>
@@ -5523,7 +6549,300 @@
       </w:pPr>
     </w:lvl>
   </w:abstractNum>
-  <w:abstractNum w:abstractNumId="11" w15:restartNumberingAfterBreak="0">
+  <w:abstractNum w:abstractNumId="19" w15:restartNumberingAfterBreak="0">
+    <w:nsid w:val="63626620"/>
+    <w:multiLevelType w:val="hybridMultilevel"/>
+    <w:tmpl w:val="5B460A04"/>
+    <w:lvl w:ilvl="0" w:tplc="04090001">
+      <w:start w:val="1"/>
+      <w:numFmt w:val="bullet"/>
+      <w:lvlText w:val=""/>
+      <w:lvlJc w:val="left"/>
+      <w:pPr>
+        <w:ind w:left="1440" w:hanging="360"/>
+      </w:pPr>
+      <w:rPr>
+        <w:rFonts w:ascii="Symbol" w:hAnsi="Symbol" w:hint="default"/>
+      </w:rPr>
+    </w:lvl>
+    <w:lvl w:ilvl="1" w:tplc="04090003" w:tentative="1">
+      <w:start w:val="1"/>
+      <w:numFmt w:val="bullet"/>
+      <w:lvlText w:val="o"/>
+      <w:lvlJc w:val="left"/>
+      <w:pPr>
+        <w:ind w:left="2160" w:hanging="360"/>
+      </w:pPr>
+      <w:rPr>
+        <w:rFonts w:ascii="Courier New" w:hAnsi="Courier New" w:cs="Courier New" w:hint="default"/>
+      </w:rPr>
+    </w:lvl>
+    <w:lvl w:ilvl="2" w:tplc="04090005" w:tentative="1">
+      <w:start w:val="1"/>
+      <w:numFmt w:val="bullet"/>
+      <w:lvlText w:val=""/>
+      <w:lvlJc w:val="left"/>
+      <w:pPr>
+        <w:ind w:left="2880" w:hanging="360"/>
+      </w:pPr>
+      <w:rPr>
+        <w:rFonts w:ascii="Wingdings" w:hAnsi="Wingdings" w:hint="default"/>
+      </w:rPr>
+    </w:lvl>
+    <w:lvl w:ilvl="3" w:tplc="04090001" w:tentative="1">
+      <w:start w:val="1"/>
+      <w:numFmt w:val="bullet"/>
+      <w:lvlText w:val=""/>
+      <w:lvlJc w:val="left"/>
+      <w:pPr>
+        <w:ind w:left="3600" w:hanging="360"/>
+      </w:pPr>
+      <w:rPr>
+        <w:rFonts w:ascii="Symbol" w:hAnsi="Symbol" w:hint="default"/>
+      </w:rPr>
+    </w:lvl>
+    <w:lvl w:ilvl="4" w:tplc="04090003" w:tentative="1">
+      <w:start w:val="1"/>
+      <w:numFmt w:val="bullet"/>
+      <w:lvlText w:val="o"/>
+      <w:lvlJc w:val="left"/>
+      <w:pPr>
+        <w:ind w:left="4320" w:hanging="360"/>
+      </w:pPr>
+      <w:rPr>
+        <w:rFonts w:ascii="Courier New" w:hAnsi="Courier New" w:cs="Courier New" w:hint="default"/>
+      </w:rPr>
+    </w:lvl>
+    <w:lvl w:ilvl="5" w:tplc="04090005" w:tentative="1">
+      <w:start w:val="1"/>
+      <w:numFmt w:val="bullet"/>
+      <w:lvlText w:val=""/>
+      <w:lvlJc w:val="left"/>
+      <w:pPr>
+        <w:ind w:left="5040" w:hanging="360"/>
+      </w:pPr>
+      <w:rPr>
+        <w:rFonts w:ascii="Wingdings" w:hAnsi="Wingdings" w:hint="default"/>
+      </w:rPr>
+    </w:lvl>
+    <w:lvl w:ilvl="6" w:tplc="04090001" w:tentative="1">
+      <w:start w:val="1"/>
+      <w:numFmt w:val="bullet"/>
+      <w:lvlText w:val=""/>
+      <w:lvlJc w:val="left"/>
+      <w:pPr>
+        <w:ind w:left="5760" w:hanging="360"/>
+      </w:pPr>
+      <w:rPr>
+        <w:rFonts w:ascii="Symbol" w:hAnsi="Symbol" w:hint="default"/>
+      </w:rPr>
+    </w:lvl>
+    <w:lvl w:ilvl="7" w:tplc="04090003" w:tentative="1">
+      <w:start w:val="1"/>
+      <w:numFmt w:val="bullet"/>
+      <w:lvlText w:val="o"/>
+      <w:lvlJc w:val="left"/>
+      <w:pPr>
+        <w:ind w:left="6480" w:hanging="360"/>
+      </w:pPr>
+      <w:rPr>
+        <w:rFonts w:ascii="Courier New" w:hAnsi="Courier New" w:cs="Courier New" w:hint="default"/>
+      </w:rPr>
+    </w:lvl>
+    <w:lvl w:ilvl="8" w:tplc="04090005" w:tentative="1">
+      <w:start w:val="1"/>
+      <w:numFmt w:val="bullet"/>
+      <w:lvlText w:val=""/>
+      <w:lvlJc w:val="left"/>
+      <w:pPr>
+        <w:ind w:left="7200" w:hanging="360"/>
+      </w:pPr>
+      <w:rPr>
+        <w:rFonts w:ascii="Wingdings" w:hAnsi="Wingdings" w:hint="default"/>
+      </w:rPr>
+    </w:lvl>
+  </w:abstractNum>
+  <w:abstractNum w:abstractNumId="20" w15:restartNumberingAfterBreak="0">
+    <w:nsid w:val="6B5F782F"/>
+    <w:multiLevelType w:val="hybridMultilevel"/>
+    <w:tmpl w:val="06BA60A0"/>
+    <w:lvl w:ilvl="0" w:tplc="04090001">
+      <w:start w:val="1"/>
+      <w:numFmt w:val="bullet"/>
+      <w:lvlText w:val=""/>
+      <w:lvlJc w:val="left"/>
+      <w:pPr>
+        <w:ind w:left="1440" w:hanging="360"/>
+      </w:pPr>
+      <w:rPr>
+        <w:rFonts w:ascii="Symbol" w:hAnsi="Symbol" w:hint="default"/>
+        <w:i/>
+      </w:rPr>
+    </w:lvl>
+    <w:lvl w:ilvl="1" w:tplc="04090019" w:tentative="1">
+      <w:start w:val="1"/>
+      <w:numFmt w:val="lowerLetter"/>
+      <w:lvlText w:val="%2."/>
+      <w:lvlJc w:val="left"/>
+      <w:pPr>
+        <w:ind w:left="2160" w:hanging="360"/>
+      </w:pPr>
+    </w:lvl>
+    <w:lvl w:ilvl="2" w:tplc="0409001B" w:tentative="1">
+      <w:start w:val="1"/>
+      <w:numFmt w:val="lowerRoman"/>
+      <w:lvlText w:val="%3."/>
+      <w:lvlJc w:val="right"/>
+      <w:pPr>
+        <w:ind w:left="2880" w:hanging="180"/>
+      </w:pPr>
+    </w:lvl>
+    <w:lvl w:ilvl="3" w:tplc="0409000F" w:tentative="1">
+      <w:start w:val="1"/>
+      <w:numFmt w:val="decimal"/>
+      <w:lvlText w:val="%4."/>
+      <w:lvlJc w:val="left"/>
+      <w:pPr>
+        <w:ind w:left="3600" w:hanging="360"/>
+      </w:pPr>
+    </w:lvl>
+    <w:lvl w:ilvl="4" w:tplc="04090019" w:tentative="1">
+      <w:start w:val="1"/>
+      <w:numFmt w:val="lowerLetter"/>
+      <w:lvlText w:val="%5."/>
+      <w:lvlJc w:val="left"/>
+      <w:pPr>
+        <w:ind w:left="4320" w:hanging="360"/>
+      </w:pPr>
+    </w:lvl>
+    <w:lvl w:ilvl="5" w:tplc="0409001B" w:tentative="1">
+      <w:start w:val="1"/>
+      <w:numFmt w:val="lowerRoman"/>
+      <w:lvlText w:val="%6."/>
+      <w:lvlJc w:val="right"/>
+      <w:pPr>
+        <w:ind w:left="5040" w:hanging="180"/>
+      </w:pPr>
+    </w:lvl>
+    <w:lvl w:ilvl="6" w:tplc="0409000F" w:tentative="1">
+      <w:start w:val="1"/>
+      <w:numFmt w:val="decimal"/>
+      <w:lvlText w:val="%7."/>
+      <w:lvlJc w:val="left"/>
+      <w:pPr>
+        <w:ind w:left="5760" w:hanging="360"/>
+      </w:pPr>
+    </w:lvl>
+    <w:lvl w:ilvl="7" w:tplc="04090019" w:tentative="1">
+      <w:start w:val="1"/>
+      <w:numFmt w:val="lowerLetter"/>
+      <w:lvlText w:val="%8."/>
+      <w:lvlJc w:val="left"/>
+      <w:pPr>
+        <w:ind w:left="6480" w:hanging="360"/>
+      </w:pPr>
+    </w:lvl>
+    <w:lvl w:ilvl="8" w:tplc="0409001B" w:tentative="1">
+      <w:start w:val="1"/>
+      <w:numFmt w:val="lowerRoman"/>
+      <w:lvlText w:val="%9."/>
+      <w:lvlJc w:val="right"/>
+      <w:pPr>
+        <w:ind w:left="7200" w:hanging="180"/>
+      </w:pPr>
+    </w:lvl>
+  </w:abstractNum>
+  <w:abstractNum w:abstractNumId="21" w15:restartNumberingAfterBreak="0">
+    <w:nsid w:val="734D1BED"/>
+    <w:multiLevelType w:val="hybridMultilevel"/>
+    <w:tmpl w:val="1DF82322"/>
+    <w:lvl w:ilvl="0" w:tplc="04090001">
+      <w:start w:val="1"/>
+      <w:numFmt w:val="bullet"/>
+      <w:lvlText w:val=""/>
+      <w:lvlJc w:val="left"/>
+      <w:pPr>
+        <w:ind w:left="1440" w:hanging="360"/>
+      </w:pPr>
+      <w:rPr>
+        <w:rFonts w:ascii="Symbol" w:hAnsi="Symbol" w:hint="default"/>
+        <w:i/>
+      </w:rPr>
+    </w:lvl>
+    <w:lvl w:ilvl="1" w:tplc="04090019" w:tentative="1">
+      <w:start w:val="1"/>
+      <w:numFmt w:val="lowerLetter"/>
+      <w:lvlText w:val="%2."/>
+      <w:lvlJc w:val="left"/>
+      <w:pPr>
+        <w:ind w:left="2160" w:hanging="360"/>
+      </w:pPr>
+    </w:lvl>
+    <w:lvl w:ilvl="2" w:tplc="0409001B" w:tentative="1">
+      <w:start w:val="1"/>
+      <w:numFmt w:val="lowerRoman"/>
+      <w:lvlText w:val="%3."/>
+      <w:lvlJc w:val="right"/>
+      <w:pPr>
+        <w:ind w:left="2880" w:hanging="180"/>
+      </w:pPr>
+    </w:lvl>
+    <w:lvl w:ilvl="3" w:tplc="0409000F" w:tentative="1">
+      <w:start w:val="1"/>
+      <w:numFmt w:val="decimal"/>
+      <w:lvlText w:val="%4."/>
+      <w:lvlJc w:val="left"/>
+      <w:pPr>
+        <w:ind w:left="3600" w:hanging="360"/>
+      </w:pPr>
+    </w:lvl>
+    <w:lvl w:ilvl="4" w:tplc="04090019" w:tentative="1">
+      <w:start w:val="1"/>
+      <w:numFmt w:val="lowerLetter"/>
+      <w:lvlText w:val="%5."/>
+      <w:lvlJc w:val="left"/>
+      <w:pPr>
+        <w:ind w:left="4320" w:hanging="360"/>
+      </w:pPr>
+    </w:lvl>
+    <w:lvl w:ilvl="5" w:tplc="0409001B" w:tentative="1">
+      <w:start w:val="1"/>
+      <w:numFmt w:val="lowerRoman"/>
+      <w:lvlText w:val="%6."/>
+      <w:lvlJc w:val="right"/>
+      <w:pPr>
+        <w:ind w:left="5040" w:hanging="180"/>
+      </w:pPr>
+    </w:lvl>
+    <w:lvl w:ilvl="6" w:tplc="0409000F" w:tentative="1">
+      <w:start w:val="1"/>
+      <w:numFmt w:val="decimal"/>
+      <w:lvlText w:val="%7."/>
+      <w:lvlJc w:val="left"/>
+      <w:pPr>
+        <w:ind w:left="5760" w:hanging="360"/>
+      </w:pPr>
+    </w:lvl>
+    <w:lvl w:ilvl="7" w:tplc="04090019" w:tentative="1">
+      <w:start w:val="1"/>
+      <w:numFmt w:val="lowerLetter"/>
+      <w:lvlText w:val="%8."/>
+      <w:lvlJc w:val="left"/>
+      <w:pPr>
+        <w:ind w:left="6480" w:hanging="360"/>
+      </w:pPr>
+    </w:lvl>
+    <w:lvl w:ilvl="8" w:tplc="0409001B" w:tentative="1">
+      <w:start w:val="1"/>
+      <w:numFmt w:val="lowerRoman"/>
+      <w:lvlText w:val="%9."/>
+      <w:lvlJc w:val="right"/>
+      <w:pPr>
+        <w:ind w:left="7200" w:hanging="180"/>
+      </w:pPr>
+    </w:lvl>
+  </w:abstractNum>
+  <w:abstractNum w:abstractNumId="22" w15:restartNumberingAfterBreak="0">
     <w:nsid w:val="7743137E"/>
     <w:multiLevelType w:val="multilevel"/>
     <w:tmpl w:val="D6D2B374"/>
@@ -5636,7 +6955,7 @@
       </w:pPr>
     </w:lvl>
   </w:abstractNum>
-  <w:abstractNum w:abstractNumId="12" w15:restartNumberingAfterBreak="0">
+  <w:abstractNum w:abstractNumId="23" w15:restartNumberingAfterBreak="0">
     <w:nsid w:val="7836141D"/>
     <w:multiLevelType w:val="multilevel"/>
     <w:tmpl w:val="80A83422"/>
@@ -5786,43 +7105,76 @@
     </w:lvl>
   </w:abstractNum>
   <w:num w:numId="1">
-    <w:abstractNumId w:val="12"/>
+    <w:abstractNumId w:val="23"/>
   </w:num>
   <w:num w:numId="2">
+    <w:abstractNumId w:val="1"/>
+  </w:num>
+  <w:num w:numId="3">
+    <w:abstractNumId w:val="4"/>
+  </w:num>
+  <w:num w:numId="4">
+    <w:abstractNumId w:val="7"/>
+  </w:num>
+  <w:num w:numId="5">
+    <w:abstractNumId w:val="13"/>
+  </w:num>
+  <w:num w:numId="6">
+    <w:abstractNumId w:val="18"/>
+  </w:num>
+  <w:num w:numId="7">
+    <w:abstractNumId w:val="16"/>
+  </w:num>
+  <w:num w:numId="8">
+    <w:abstractNumId w:val="2"/>
+  </w:num>
+  <w:num w:numId="9">
+    <w:abstractNumId w:val="15"/>
+  </w:num>
+  <w:num w:numId="10">
+    <w:abstractNumId w:val="17"/>
+  </w:num>
+  <w:num w:numId="11">
+    <w:abstractNumId w:val="9"/>
+  </w:num>
+  <w:num w:numId="12">
+    <w:abstractNumId w:val="22"/>
+  </w:num>
+  <w:num w:numId="13">
+    <w:abstractNumId w:val="14"/>
+  </w:num>
+  <w:num w:numId="14">
+    <w:abstractNumId w:val="6"/>
+  </w:num>
+  <w:num w:numId="15">
+    <w:abstractNumId w:val="19"/>
+  </w:num>
+  <w:num w:numId="16">
+    <w:abstractNumId w:val="5"/>
+  </w:num>
+  <w:num w:numId="17">
+    <w:abstractNumId w:val="10"/>
+  </w:num>
+  <w:num w:numId="18">
+    <w:abstractNumId w:val="8"/>
+  </w:num>
+  <w:num w:numId="19">
     <w:abstractNumId w:val="0"/>
   </w:num>
-  <w:num w:numId="3">
-    <w:abstractNumId w:val="2"/>
+  <w:num w:numId="20">
+    <w:abstractNumId w:val="20"/>
   </w:num>
-  <w:num w:numId="4">
+  <w:num w:numId="21">
     <w:abstractNumId w:val="3"/>
   </w:num>
-  <w:num w:numId="5">
-    <w:abstractNumId w:val="5"/>
+  <w:num w:numId="22">
+    <w:abstractNumId w:val="21"/>
   </w:num>
-  <w:num w:numId="6">
-    <w:abstractNumId w:val="10"/>
-  </w:num>
-  <w:num w:numId="7">
-    <w:abstractNumId w:val="8"/>
-  </w:num>
-  <w:num w:numId="8">
-    <w:abstractNumId w:val="1"/>
-  </w:num>
-  <w:num w:numId="9">
-    <w:abstractNumId w:val="7"/>
-  </w:num>
-  <w:num w:numId="10">
-    <w:abstractNumId w:val="9"/>
-  </w:num>
-  <w:num w:numId="11">
-    <w:abstractNumId w:val="4"/>
-  </w:num>
-  <w:num w:numId="12">
+  <w:num w:numId="23">
     <w:abstractNumId w:val="11"/>
   </w:num>
-  <w:num w:numId="13">
-    <w:abstractNumId w:val="6"/>
+  <w:num w:numId="24">
+    <w:abstractNumId w:val="12"/>
   </w:num>
 </w:numbering>
 </file>

</xml_diff>